<commit_message>
week 1 & small updates
</commit_message>
<xml_diff>
--- a/static/files/SDA/week1/class_exercise_week_1.docx
+++ b/static/files/SDA/week1/class_exercise_week_1.docx
@@ -1,6 +1,6 @@
 
 <file path=word/document.xml><?xml version="1.0" encoding="utf-8"?>
-<w:document xmlns:wpc="http://schemas.microsoft.com/office/word/2010/wordprocessingCanvas" xmlns:mo="http://schemas.microsoft.com/office/mac/office/2008/main" xmlns:mc="http://schemas.openxmlformats.org/markup-compatibility/2006" xmlns:mv="urn:schemas-microsoft-com:mac:vml" xmlns:o="urn:schemas-microsoft-com:office:office" xmlns:r="http://schemas.openxmlformats.org/officeDocument/2006/relationships" xmlns:m="http://schemas.openxmlformats.org/officeDocument/2006/math" xmlns:v="urn:schemas-microsoft-com:vml" xmlns:wp14="http://schemas.microsoft.com/office/word/2010/wordprocessingDrawing" xmlns:wp="http://schemas.openxmlformats.org/drawingml/2006/wordprocessingDrawing" xmlns:w10="urn:schemas-microsoft-com:office:word" xmlns:w="http://schemas.openxmlformats.org/wordprocessingml/2006/main" xmlns:w14="http://schemas.microsoft.com/office/word/2010/wordml" xmlns:w15="http://schemas.microsoft.com/office/word/2012/wordml" xmlns:wpg="http://schemas.microsoft.com/office/word/2010/wordprocessingGroup" xmlns:wpi="http://schemas.microsoft.com/office/word/2010/wordprocessingInk" xmlns:wne="http://schemas.microsoft.com/office/word/2006/wordml" xmlns:wps="http://schemas.microsoft.com/office/word/2010/wordprocessingShape" mc:Ignorable="w14 w15 wp14">
+<w:document xmlns:wpc="http://schemas.microsoft.com/office/word/2010/wordprocessingCanvas" xmlns:cx="http://schemas.microsoft.com/office/drawing/2014/chartex" xmlns:cx1="http://schemas.microsoft.com/office/drawing/2015/9/8/chartex" xmlns:cx2="http://schemas.microsoft.com/office/drawing/2015/10/21/chartex" xmlns:cx3="http://schemas.microsoft.com/office/drawing/2016/5/9/chartex" xmlns:cx4="http://schemas.microsoft.com/office/drawing/2016/5/10/chartex" xmlns:cx5="http://schemas.microsoft.com/office/drawing/2016/5/11/chartex" xmlns:cx6="http://schemas.microsoft.com/office/drawing/2016/5/12/chartex" xmlns:cx7="http://schemas.microsoft.com/office/drawing/2016/5/13/chartex" xmlns:cx8="http://schemas.microsoft.com/office/drawing/2016/5/14/chartex" xmlns:mc="http://schemas.openxmlformats.org/markup-compatibility/2006" xmlns:aink="http://schemas.microsoft.com/office/drawing/2016/ink" xmlns:am3d="http://schemas.microsoft.com/office/drawing/2017/model3d" xmlns:o="urn:schemas-microsoft-com:office:office" xmlns:r="http://schemas.openxmlformats.org/officeDocument/2006/relationships" xmlns:m="http://schemas.openxmlformats.org/officeDocument/2006/math" xmlns:v="urn:schemas-microsoft-com:vml" xmlns:wp14="http://schemas.microsoft.com/office/word/2010/wordprocessingDrawing" xmlns:wp="http://schemas.openxmlformats.org/drawingml/2006/wordprocessingDrawing" xmlns:w10="urn:schemas-microsoft-com:office:word" xmlns:w="http://schemas.openxmlformats.org/wordprocessingml/2006/main" xmlns:w14="http://schemas.microsoft.com/office/word/2010/wordml" xmlns:w15="http://schemas.microsoft.com/office/word/2012/wordml" xmlns:w16cex="http://schemas.microsoft.com/office/word/2018/wordml/cex" xmlns:w16cid="http://schemas.microsoft.com/office/word/2016/wordml/cid" xmlns:w16="http://schemas.microsoft.com/office/word/2018/wordml" xmlns:w16sdtdh="http://schemas.microsoft.com/office/word/2020/wordml/sdtdatahash" xmlns:w16se="http://schemas.microsoft.com/office/word/2015/wordml/symex" xmlns:wpg="http://schemas.microsoft.com/office/word/2010/wordprocessingGroup" xmlns:wpi="http://schemas.microsoft.com/office/word/2010/wordprocessingInk" xmlns:wne="http://schemas.microsoft.com/office/word/2006/wordml" xmlns:wps="http://schemas.microsoft.com/office/word/2010/wordprocessingShape" mc:Ignorable="w14 w15 w16se w16cid w16 w16cex w16sdtdh wp14">
   <w:body>
     <w:p>
       <w:pPr>
@@ -37,32 +37,856 @@
     </w:p>
     <w:p>
       <w:pPr>
-        <w:rPr>
-          <w:lang w:val="en-US"/>
-        </w:rPr>
-      </w:pPr>
-      <w:r>
-        <w:rPr>
-          <w:lang w:val="en-US"/>
-        </w:rPr>
-        <w:t xml:space="preserve">For this </w:t>
-      </w:r>
-      <w:proofErr w:type="gramStart"/>
-      <w:r>
-        <w:rPr>
-          <w:lang w:val="en-US"/>
-        </w:rPr>
-        <w:t>exercise</w:t>
-      </w:r>
-      <w:proofErr w:type="gramEnd"/>
-      <w:r>
-        <w:rPr>
-          <w:lang w:val="en-US"/>
-        </w:rPr>
-        <w:t xml:space="preserve"> we will use a database of the U.S. 2016 presidential election between Trump and Clinton. Hundreds of polls were conducted between 2015 and November 2016 when the election took place. </w:t>
-      </w:r>
-      <w:bookmarkStart w:id="0" w:name="_GoBack"/>
-      <w:bookmarkEnd w:id="0"/>
+        <w:autoSpaceDE w:val="0"/>
+        <w:autoSpaceDN w:val="0"/>
+        <w:adjustRightInd w:val="0"/>
+        <w:rPr>
+          <w:rFonts w:ascii="Calibri-Bold" w:hAnsi="Calibri-Bold" w:cs="Calibri-Bold"/>
+          <w:b/>
+          <w:bCs/>
+          <w:color w:val="000000"/>
+          <w:lang w:val="en-US"/>
+        </w:rPr>
+      </w:pPr>
+      <w:r>
+        <w:rPr>
+          <w:rFonts w:ascii="Calibri-Bold" w:hAnsi="Calibri-Bold" w:cs="Calibri-Bold"/>
+          <w:b/>
+          <w:bCs/>
+          <w:color w:val="000000"/>
+          <w:lang w:val="en-US"/>
+        </w:rPr>
+        <w:t>Survey data analysis</w:t>
+      </w:r>
+    </w:p>
+    <w:p>
+      <w:pPr>
+        <w:autoSpaceDE w:val="0"/>
+        <w:autoSpaceDN w:val="0"/>
+        <w:adjustRightInd w:val="0"/>
+        <w:rPr>
+          <w:rFonts w:ascii="Calibri" w:hAnsi="Calibri" w:cs="Calibri"/>
+          <w:color w:val="000000"/>
+          <w:lang w:val="en-US"/>
+        </w:rPr>
+      </w:pPr>
+      <w:r>
+        <w:rPr>
+          <w:rFonts w:ascii="Calibri" w:hAnsi="Calibri" w:cs="Calibri"/>
+          <w:color w:val="000000"/>
+          <w:lang w:val="en-US"/>
+        </w:rPr>
+        <w:t>Week 1 Class Exercise</w:t>
+      </w:r>
+    </w:p>
+    <w:p>
+      <w:pPr>
+        <w:autoSpaceDE w:val="0"/>
+        <w:autoSpaceDN w:val="0"/>
+        <w:adjustRightInd w:val="0"/>
+        <w:rPr>
+          <w:rFonts w:ascii="Calibri" w:hAnsi="Calibri" w:cs="Calibri"/>
+          <w:color w:val="0563C2"/>
+          <w:lang w:val="de-DE"/>
+        </w:rPr>
+      </w:pPr>
+      <w:r>
+        <w:rPr>
+          <w:rFonts w:ascii="Calibri" w:hAnsi="Calibri" w:cs="Calibri"/>
+          <w:color w:val="000000"/>
+          <w:lang w:val="de-DE"/>
+        </w:rPr>
+        <w:t xml:space="preserve">Peter Lugtig </w:t>
+      </w:r>
+      <w:r>
+        <w:rPr>
+          <w:rFonts w:ascii="Calibri" w:hAnsi="Calibri" w:cs="Calibri"/>
+          <w:color w:val="0563C2"/>
+          <w:lang w:val="de-DE"/>
+        </w:rPr>
+        <w:t>p.lugtig@uu.nl</w:t>
+      </w:r>
+    </w:p>
+    <w:p>
+      <w:pPr>
+        <w:autoSpaceDE w:val="0"/>
+        <w:autoSpaceDN w:val="0"/>
+        <w:adjustRightInd w:val="0"/>
+        <w:rPr>
+          <w:rFonts w:ascii="Calibri" w:hAnsi="Calibri" w:cs="Calibri"/>
+          <w:color w:val="000000"/>
+          <w:lang w:val="en-US"/>
+        </w:rPr>
+      </w:pPr>
+    </w:p>
+    <w:p>
+      <w:pPr>
+        <w:autoSpaceDE w:val="0"/>
+        <w:autoSpaceDN w:val="0"/>
+        <w:adjustRightInd w:val="0"/>
+        <w:rPr>
+          <w:rFonts w:ascii="Calibri" w:hAnsi="Calibri" w:cs="Calibri"/>
+          <w:color w:val="000000"/>
+          <w:lang w:val="en-US"/>
+        </w:rPr>
+      </w:pPr>
+      <w:r>
+        <w:rPr>
+          <w:rFonts w:ascii="Calibri" w:hAnsi="Calibri" w:cs="Calibri"/>
+          <w:color w:val="000000"/>
+          <w:lang w:val="en-US"/>
+        </w:rPr>
+        <w:t>For this exercise we will use a database of the U.S. 2016 presidential election between</w:t>
+      </w:r>
+    </w:p>
+    <w:p>
+      <w:pPr>
+        <w:autoSpaceDE w:val="0"/>
+        <w:autoSpaceDN w:val="0"/>
+        <w:adjustRightInd w:val="0"/>
+        <w:rPr>
+          <w:rFonts w:ascii="Calibri" w:hAnsi="Calibri" w:cs="Calibri"/>
+          <w:color w:val="000000"/>
+          <w:lang w:val="en-US"/>
+        </w:rPr>
+      </w:pPr>
+      <w:r>
+        <w:rPr>
+          <w:rFonts w:ascii="Calibri" w:hAnsi="Calibri" w:cs="Calibri"/>
+          <w:color w:val="000000"/>
+          <w:lang w:val="en-US"/>
+        </w:rPr>
+        <w:t>Trump and Clinton. Hundreds of polls were conducted between 2015 and November 2016</w:t>
+      </w:r>
+    </w:p>
+    <w:p>
+      <w:pPr>
+        <w:autoSpaceDE w:val="0"/>
+        <w:autoSpaceDN w:val="0"/>
+        <w:adjustRightInd w:val="0"/>
+        <w:rPr>
+          <w:rFonts w:ascii="Calibri" w:hAnsi="Calibri" w:cs="Calibri"/>
+          <w:color w:val="000000"/>
+          <w:lang w:val="en-US"/>
+        </w:rPr>
+      </w:pPr>
+      <w:r>
+        <w:rPr>
+          <w:rFonts w:ascii="Calibri" w:hAnsi="Calibri" w:cs="Calibri"/>
+          <w:color w:val="000000"/>
+          <w:lang w:val="en-US"/>
+        </w:rPr>
+        <w:t>when the election took place.</w:t>
+      </w:r>
+    </w:p>
+    <w:p>
+      <w:pPr>
+        <w:autoSpaceDE w:val="0"/>
+        <w:autoSpaceDN w:val="0"/>
+        <w:adjustRightInd w:val="0"/>
+        <w:rPr>
+          <w:rFonts w:ascii="Calibri" w:hAnsi="Calibri" w:cs="Calibri"/>
+          <w:color w:val="000000"/>
+          <w:lang w:val="en-US"/>
+        </w:rPr>
+      </w:pPr>
+    </w:p>
+    <w:p>
+      <w:pPr>
+        <w:autoSpaceDE w:val="0"/>
+        <w:autoSpaceDN w:val="0"/>
+        <w:adjustRightInd w:val="0"/>
+        <w:rPr>
+          <w:rFonts w:ascii="Calibri" w:hAnsi="Calibri" w:cs="Calibri"/>
+          <w:color w:val="000000"/>
+          <w:lang w:val="en-US"/>
+        </w:rPr>
+      </w:pPr>
+      <w:r>
+        <w:rPr>
+          <w:rFonts w:ascii="Calibri" w:hAnsi="Calibri" w:cs="Calibri"/>
+          <w:color w:val="000000"/>
+          <w:lang w:val="en-US"/>
+        </w:rPr>
+        <w:t>A database of all the polls, along with some characteristics of the polls have been assembled</w:t>
+      </w:r>
+    </w:p>
+    <w:p>
+      <w:pPr>
+        <w:autoSpaceDE w:val="0"/>
+        <w:autoSpaceDN w:val="0"/>
+        <w:adjustRightInd w:val="0"/>
+        <w:rPr>
+          <w:rFonts w:ascii="Calibri" w:hAnsi="Calibri" w:cs="Calibri"/>
+          <w:color w:val="000000"/>
+          <w:lang w:val="en-US"/>
+        </w:rPr>
+      </w:pPr>
+      <w:r>
+        <w:rPr>
+          <w:rFonts w:ascii="Calibri" w:hAnsi="Calibri" w:cs="Calibri"/>
+          <w:color w:val="000000"/>
+          <w:lang w:val="en-US"/>
+        </w:rPr>
+        <w:t xml:space="preserve">by the people behind </w:t>
+      </w:r>
+      <w:r>
+        <w:rPr>
+          <w:rFonts w:ascii="Calibri" w:hAnsi="Calibri" w:cs="Calibri"/>
+          <w:color w:val="0563C2"/>
+          <w:lang w:val="en-US"/>
+        </w:rPr>
+        <w:t xml:space="preserve">www.fivethirtyeight.com </w:t>
+      </w:r>
+      <w:r>
+        <w:rPr>
+          <w:rFonts w:ascii="Calibri" w:hAnsi="Calibri" w:cs="Calibri"/>
+          <w:color w:val="000000"/>
+          <w:lang w:val="en-US"/>
+        </w:rPr>
+        <w:t>They have made the data available as a .csv</w:t>
+      </w:r>
+    </w:p>
+    <w:p>
+      <w:pPr>
+        <w:autoSpaceDE w:val="0"/>
+        <w:autoSpaceDN w:val="0"/>
+        <w:adjustRightInd w:val="0"/>
+        <w:rPr>
+          <w:rFonts w:ascii="Calibri" w:hAnsi="Calibri" w:cs="Calibri"/>
+          <w:color w:val="000000"/>
+          <w:lang w:val="en-US"/>
+        </w:rPr>
+      </w:pPr>
+      <w:r>
+        <w:rPr>
+          <w:rFonts w:ascii="Calibri" w:hAnsi="Calibri" w:cs="Calibri"/>
+          <w:color w:val="000000"/>
+          <w:lang w:val="en-US"/>
+        </w:rPr>
+        <w:t>after which Thom Volker (2</w:t>
+      </w:r>
+      <w:r>
+        <w:rPr>
+          <w:rFonts w:ascii="Calibri" w:hAnsi="Calibri" w:cs="Calibri"/>
+          <w:color w:val="000000"/>
+          <w:sz w:val="16"/>
+          <w:szCs w:val="16"/>
+          <w:lang w:val="en-US"/>
+        </w:rPr>
+        <w:t xml:space="preserve">nd </w:t>
+      </w:r>
+      <w:r>
+        <w:rPr>
+          <w:rFonts w:ascii="Calibri" w:hAnsi="Calibri" w:cs="Calibri"/>
+          <w:color w:val="000000"/>
+          <w:lang w:val="en-US"/>
+        </w:rPr>
+        <w:t>year MSBBSS student in 2020) created a Shiny App using R. The</w:t>
+      </w:r>
+    </w:p>
+    <w:p>
+      <w:pPr>
+        <w:autoSpaceDE w:val="0"/>
+        <w:autoSpaceDN w:val="0"/>
+        <w:adjustRightInd w:val="0"/>
+        <w:rPr>
+          <w:rFonts w:ascii="Calibri" w:hAnsi="Calibri" w:cs="Calibri"/>
+          <w:color w:val="0563C2"/>
+          <w:lang w:val="en-US"/>
+        </w:rPr>
+      </w:pPr>
+      <w:r>
+        <w:rPr>
+          <w:rFonts w:ascii="Calibri" w:hAnsi="Calibri" w:cs="Calibri"/>
+          <w:color w:val="000000"/>
+          <w:lang w:val="en-US"/>
+        </w:rPr>
+        <w:t xml:space="preserve">Shiney app is available through </w:t>
+      </w:r>
+      <w:r>
+        <w:rPr>
+          <w:rFonts w:ascii="Calibri" w:hAnsi="Calibri" w:cs="Calibri"/>
+          <w:color w:val="0563C2"/>
+          <w:lang w:val="en-US"/>
+        </w:rPr>
+        <w:t>https://utrechtuniversity.</w:t>
+      </w:r>
+    </w:p>
+    <w:p>
+      <w:pPr>
+        <w:autoSpaceDE w:val="0"/>
+        <w:autoSpaceDN w:val="0"/>
+        <w:adjustRightInd w:val="0"/>
+        <w:rPr>
+          <w:rFonts w:ascii="Calibri" w:hAnsi="Calibri" w:cs="Calibri"/>
+          <w:color w:val="0563C2"/>
+          <w:lang w:val="en-US"/>
+        </w:rPr>
+      </w:pPr>
+      <w:r>
+        <w:rPr>
+          <w:rFonts w:ascii="Calibri" w:hAnsi="Calibri" w:cs="Calibri"/>
+          <w:color w:val="0563C2"/>
+          <w:lang w:val="en-US"/>
+        </w:rPr>
+        <w:t>shinyapps.io/SDA_shinyelectionbias/</w:t>
+      </w:r>
+    </w:p>
+    <w:p>
+      <w:pPr>
+        <w:autoSpaceDE w:val="0"/>
+        <w:autoSpaceDN w:val="0"/>
+        <w:adjustRightInd w:val="0"/>
+        <w:rPr>
+          <w:rFonts w:ascii="Calibri" w:hAnsi="Calibri" w:cs="Calibri"/>
+          <w:color w:val="000000"/>
+          <w:lang w:val="en-US"/>
+        </w:rPr>
+      </w:pPr>
+    </w:p>
+    <w:p>
+      <w:pPr>
+        <w:autoSpaceDE w:val="0"/>
+        <w:autoSpaceDN w:val="0"/>
+        <w:adjustRightInd w:val="0"/>
+        <w:rPr>
+          <w:rFonts w:ascii="Calibri" w:hAnsi="Calibri" w:cs="Calibri"/>
+          <w:color w:val="000000"/>
+          <w:lang w:val="en-US"/>
+        </w:rPr>
+      </w:pPr>
+      <w:r>
+        <w:rPr>
+          <w:rFonts w:ascii="Calibri" w:hAnsi="Calibri" w:cs="Calibri"/>
+          <w:color w:val="000000"/>
+          <w:lang w:val="en-US"/>
+        </w:rPr>
+        <w:t>The shiny app allows you to plot all the election polling data in different ways. It will always</w:t>
+      </w:r>
+    </w:p>
+    <w:p>
+      <w:pPr>
+        <w:autoSpaceDE w:val="0"/>
+        <w:autoSpaceDN w:val="0"/>
+        <w:adjustRightInd w:val="0"/>
+        <w:rPr>
+          <w:rFonts w:ascii="Calibri" w:hAnsi="Calibri" w:cs="Calibri"/>
+          <w:color w:val="000000"/>
+          <w:lang w:val="en-US"/>
+        </w:rPr>
+      </w:pPr>
+      <w:r>
+        <w:rPr>
+          <w:rFonts w:ascii="Calibri" w:hAnsi="Calibri" w:cs="Calibri"/>
+          <w:color w:val="000000"/>
+          <w:lang w:val="en-US"/>
+        </w:rPr>
+        <w:t>show you the raw polling percentages (in orange) and the adjusted percentages (after some</w:t>
+      </w:r>
+    </w:p>
+    <w:p>
+      <w:pPr>
+        <w:autoSpaceDE w:val="0"/>
+        <w:autoSpaceDN w:val="0"/>
+        <w:adjustRightInd w:val="0"/>
+        <w:rPr>
+          <w:rFonts w:ascii="Calibri" w:hAnsi="Calibri" w:cs="Calibri"/>
+          <w:color w:val="000000"/>
+          <w:lang w:val="en-US"/>
+        </w:rPr>
+      </w:pPr>
+      <w:r>
+        <w:rPr>
+          <w:rFonts w:ascii="Calibri" w:hAnsi="Calibri" w:cs="Calibri"/>
+          <w:color w:val="000000"/>
+          <w:lang w:val="en-US"/>
+        </w:rPr>
+        <w:t>correction for nonresponse/selection bias). The black dotted line gives you the true value</w:t>
+      </w:r>
+    </w:p>
+    <w:p>
+      <w:pPr>
+        <w:autoSpaceDE w:val="0"/>
+        <w:autoSpaceDN w:val="0"/>
+        <w:adjustRightInd w:val="0"/>
+        <w:rPr>
+          <w:rFonts w:ascii="Calibri" w:hAnsi="Calibri" w:cs="Calibri"/>
+          <w:color w:val="000000"/>
+          <w:lang w:val="en-US"/>
+        </w:rPr>
+      </w:pPr>
+      <w:r>
+        <w:rPr>
+          <w:rFonts w:ascii="Calibri" w:hAnsi="Calibri" w:cs="Calibri"/>
+          <w:color w:val="000000"/>
+          <w:lang w:val="en-US"/>
+        </w:rPr>
+        <w:t>(the vote in November 2016).</w:t>
+      </w:r>
+    </w:p>
+    <w:p>
+      <w:pPr>
+        <w:autoSpaceDE w:val="0"/>
+        <w:autoSpaceDN w:val="0"/>
+        <w:adjustRightInd w:val="0"/>
+        <w:rPr>
+          <w:rFonts w:ascii="Calibri" w:hAnsi="Calibri" w:cs="Calibri"/>
+          <w:color w:val="000000"/>
+          <w:lang w:val="en-US"/>
+        </w:rPr>
+      </w:pPr>
+      <w:r>
+        <w:rPr>
+          <w:rFonts w:ascii="Calibri" w:hAnsi="Calibri" w:cs="Calibri"/>
+          <w:color w:val="000000"/>
+          <w:lang w:val="en-US"/>
+        </w:rPr>
+        <w:t>You can adjust several setting to adjust what polls are being visualized: You can choose to</w:t>
+      </w:r>
+    </w:p>
+    <w:p>
+      <w:pPr>
+        <w:autoSpaceDE w:val="0"/>
+        <w:autoSpaceDN w:val="0"/>
+        <w:adjustRightInd w:val="0"/>
+        <w:rPr>
+          <w:rFonts w:ascii="Calibri" w:hAnsi="Calibri" w:cs="Calibri"/>
+          <w:color w:val="000000"/>
+          <w:lang w:val="en-US"/>
+        </w:rPr>
+      </w:pPr>
+      <w:r>
+        <w:rPr>
+          <w:rFonts w:ascii="Calibri" w:hAnsi="Calibri" w:cs="Calibri"/>
+          <w:color w:val="000000"/>
+          <w:lang w:val="en-US"/>
+        </w:rPr>
+        <w:t>vary:</w:t>
+      </w:r>
+    </w:p>
+    <w:p>
+      <w:pPr>
+        <w:autoSpaceDE w:val="0"/>
+        <w:autoSpaceDN w:val="0"/>
+        <w:adjustRightInd w:val="0"/>
+        <w:rPr>
+          <w:rFonts w:ascii="Calibri" w:hAnsi="Calibri" w:cs="Calibri"/>
+          <w:color w:val="000000"/>
+          <w:lang w:val="en-US"/>
+        </w:rPr>
+      </w:pPr>
+      <w:r>
+        <w:rPr>
+          <w:rFonts w:ascii="Calibri" w:hAnsi="Calibri" w:cs="Calibri"/>
+          <w:color w:val="000000"/>
+          <w:lang w:val="en-US"/>
+        </w:rPr>
+        <w:t>- State. Polls showing the entire USA or one of the individual states</w:t>
+      </w:r>
+    </w:p>
+    <w:p>
+      <w:pPr>
+        <w:autoSpaceDE w:val="0"/>
+        <w:autoSpaceDN w:val="0"/>
+        <w:adjustRightInd w:val="0"/>
+        <w:rPr>
+          <w:rFonts w:ascii="Calibri" w:hAnsi="Calibri" w:cs="Calibri"/>
+          <w:color w:val="000000"/>
+          <w:lang w:val="en-US"/>
+        </w:rPr>
+      </w:pPr>
+      <w:r>
+        <w:rPr>
+          <w:rFonts w:ascii="Calibri" w:hAnsi="Calibri" w:cs="Calibri"/>
+          <w:color w:val="000000"/>
+          <w:lang w:val="en-US"/>
+        </w:rPr>
+        <w:t>- Trump and/or Clinton or the difference between the two (as in who will win).</w:t>
+      </w:r>
+    </w:p>
+    <w:p>
+      <w:pPr>
+        <w:autoSpaceDE w:val="0"/>
+        <w:autoSpaceDN w:val="0"/>
+        <w:adjustRightInd w:val="0"/>
+        <w:rPr>
+          <w:rFonts w:ascii="Calibri" w:hAnsi="Calibri" w:cs="Calibri"/>
+          <w:color w:val="000000"/>
+          <w:lang w:val="en-US"/>
+        </w:rPr>
+      </w:pPr>
+      <w:r>
+        <w:rPr>
+          <w:rFonts w:ascii="Calibri" w:hAnsi="Calibri" w:cs="Calibri"/>
+          <w:color w:val="000000"/>
+          <w:lang w:val="en-US"/>
+        </w:rPr>
+        <w:t>- An independent variable (plotted on X-axis). Here you can select to either the date</w:t>
+      </w:r>
+    </w:p>
+    <w:p>
+      <w:pPr>
+        <w:autoSpaceDE w:val="0"/>
+        <w:autoSpaceDN w:val="0"/>
+        <w:adjustRightInd w:val="0"/>
+        <w:rPr>
+          <w:rFonts w:ascii="Calibri" w:hAnsi="Calibri" w:cs="Calibri"/>
+          <w:color w:val="000000"/>
+          <w:lang w:val="en-US"/>
+        </w:rPr>
+      </w:pPr>
+      <w:r>
+        <w:rPr>
+          <w:rFonts w:ascii="Calibri" w:hAnsi="Calibri" w:cs="Calibri"/>
+          <w:color w:val="000000"/>
+          <w:lang w:val="en-US"/>
+        </w:rPr>
+        <w:t>the survey was done, the sample size or the population of the survey (likely voters</w:t>
+      </w:r>
+    </w:p>
+    <w:p>
+      <w:pPr>
+        <w:autoSpaceDE w:val="0"/>
+        <w:autoSpaceDN w:val="0"/>
+        <w:adjustRightInd w:val="0"/>
+        <w:rPr>
+          <w:rFonts w:ascii="Calibri" w:hAnsi="Calibri" w:cs="Calibri"/>
+          <w:color w:val="000000"/>
+          <w:lang w:val="en-US"/>
+        </w:rPr>
+      </w:pPr>
+      <w:r>
+        <w:rPr>
+          <w:rFonts w:ascii="Calibri" w:hAnsi="Calibri" w:cs="Calibri"/>
+          <w:color w:val="000000"/>
+          <w:lang w:val="en-US"/>
+        </w:rPr>
+        <w:t>(people who say they will vote) and registered voters (in the USA you need to register</w:t>
+      </w:r>
+    </w:p>
+    <w:p>
+      <w:pPr>
+        <w:autoSpaceDE w:val="0"/>
+        <w:autoSpaceDN w:val="0"/>
+        <w:adjustRightInd w:val="0"/>
+        <w:rPr>
+          <w:rFonts w:ascii="Calibri" w:hAnsi="Calibri" w:cs="Calibri"/>
+          <w:color w:val="000000"/>
+          <w:lang w:val="en-US"/>
+        </w:rPr>
+      </w:pPr>
+      <w:r>
+        <w:rPr>
+          <w:rFonts w:ascii="Calibri" w:hAnsi="Calibri" w:cs="Calibri"/>
+          <w:color w:val="000000"/>
+          <w:lang w:val="en-US"/>
+        </w:rPr>
+        <w:t>yourself before you can vote. Finally, the grade of the survey. This is a subjective</w:t>
+      </w:r>
+    </w:p>
+    <w:p>
+      <w:pPr>
+        <w:autoSpaceDE w:val="0"/>
+        <w:autoSpaceDN w:val="0"/>
+        <w:adjustRightInd w:val="0"/>
+        <w:rPr>
+          <w:rFonts w:ascii="Calibri" w:hAnsi="Calibri" w:cs="Calibri"/>
+          <w:color w:val="000000"/>
+          <w:lang w:val="en-US"/>
+        </w:rPr>
+      </w:pPr>
+      <w:r>
+        <w:rPr>
+          <w:rFonts w:ascii="Calibri" w:hAnsi="Calibri" w:cs="Calibri"/>
+          <w:color w:val="000000"/>
+          <w:lang w:val="en-US"/>
+        </w:rPr>
+        <w:t>rating by the people of Fivethirtyeight of the quality of the polls. See</w:t>
+      </w:r>
+    </w:p>
+    <w:p>
+      <w:pPr>
+        <w:autoSpaceDE w:val="0"/>
+        <w:autoSpaceDN w:val="0"/>
+        <w:adjustRightInd w:val="0"/>
+        <w:rPr>
+          <w:rFonts w:ascii="Calibri" w:hAnsi="Calibri" w:cs="Calibri"/>
+          <w:color w:val="0563C2"/>
+          <w:lang w:val="en-US"/>
+        </w:rPr>
+      </w:pPr>
+      <w:r>
+        <w:rPr>
+          <w:rFonts w:ascii="Calibri" w:hAnsi="Calibri" w:cs="Calibri"/>
+          <w:color w:val="0563C2"/>
+          <w:lang w:val="en-US"/>
+        </w:rPr>
+        <w:t>https://projects.fivethirtyeight.com/pollster-ratings/</w:t>
+      </w:r>
+    </w:p>
+    <w:p>
+      <w:pPr>
+        <w:autoSpaceDE w:val="0"/>
+        <w:autoSpaceDN w:val="0"/>
+        <w:adjustRightInd w:val="0"/>
+        <w:rPr>
+          <w:rFonts w:ascii="Calibri-Bold" w:hAnsi="Calibri-Bold" w:cs="Calibri-Bold"/>
+          <w:b/>
+          <w:bCs/>
+          <w:color w:val="000000"/>
+          <w:lang w:val="en-US"/>
+        </w:rPr>
+      </w:pPr>
+    </w:p>
+    <w:p>
+      <w:pPr>
+        <w:autoSpaceDE w:val="0"/>
+        <w:autoSpaceDN w:val="0"/>
+        <w:adjustRightInd w:val="0"/>
+        <w:rPr>
+          <w:rFonts w:ascii="Calibri" w:hAnsi="Calibri" w:cs="Calibri"/>
+          <w:color w:val="000000"/>
+          <w:lang w:val="en-US"/>
+        </w:rPr>
+      </w:pPr>
+      <w:r>
+        <w:rPr>
+          <w:rFonts w:ascii="Calibri-Bold" w:hAnsi="Calibri-Bold" w:cs="Calibri-Bold"/>
+          <w:b/>
+          <w:bCs/>
+          <w:color w:val="000000"/>
+          <w:lang w:val="en-US"/>
+        </w:rPr>
+        <w:t>Class</w:t>
+      </w:r>
+      <w:r>
+        <w:rPr>
+          <w:rFonts w:ascii="Calibri-Bold" w:hAnsi="Calibri-Bold" w:cs="Calibri-Bold"/>
+          <w:b/>
+          <w:bCs/>
+          <w:color w:val="000000"/>
+          <w:lang w:val="en-US"/>
+        </w:rPr>
+        <w:t xml:space="preserve"> home exercise: </w:t>
+      </w:r>
+      <w:r>
+        <w:rPr>
+          <w:rFonts w:ascii="Calibri" w:hAnsi="Calibri" w:cs="Calibri"/>
+          <w:color w:val="000000"/>
+          <w:lang w:val="en-US"/>
+        </w:rPr>
+        <w:t>Try to answer the following questions. Write your answers down just</w:t>
+      </w:r>
+    </w:p>
+    <w:p>
+      <w:pPr>
+        <w:autoSpaceDE w:val="0"/>
+        <w:autoSpaceDN w:val="0"/>
+        <w:adjustRightInd w:val="0"/>
+        <w:rPr>
+          <w:rFonts w:ascii="Calibri" w:hAnsi="Calibri" w:cs="Calibri"/>
+          <w:color w:val="000000"/>
+          <w:lang w:val="en-US"/>
+        </w:rPr>
+      </w:pPr>
+      <w:r>
+        <w:rPr>
+          <w:rFonts w:ascii="Calibri" w:hAnsi="Calibri" w:cs="Calibri"/>
+          <w:color w:val="000000"/>
+          <w:lang w:val="en-US"/>
+        </w:rPr>
+        <w:t>for yourself to share with the class. The easiest dependent variable to work with is the</w:t>
+      </w:r>
+    </w:p>
+    <w:p>
+      <w:pPr>
+        <w:autoSpaceDE w:val="0"/>
+        <w:autoSpaceDN w:val="0"/>
+        <w:adjustRightInd w:val="0"/>
+        <w:rPr>
+          <w:rFonts w:ascii="Calibri" w:hAnsi="Calibri" w:cs="Calibri"/>
+          <w:color w:val="000000"/>
+          <w:lang w:val="en-US"/>
+        </w:rPr>
+      </w:pPr>
+      <w:r>
+        <w:rPr>
+          <w:rFonts w:ascii="Calibri" w:hAnsi="Calibri" w:cs="Calibri"/>
+          <w:color w:val="000000"/>
+          <w:lang w:val="en-US"/>
+        </w:rPr>
+        <w:t>Difference (Trump-Clinton).</w:t>
+      </w:r>
+    </w:p>
+    <w:p>
+      <w:pPr>
+        <w:autoSpaceDE w:val="0"/>
+        <w:autoSpaceDN w:val="0"/>
+        <w:adjustRightInd w:val="0"/>
+        <w:rPr>
+          <w:rFonts w:ascii="Calibri" w:hAnsi="Calibri" w:cs="Calibri"/>
+          <w:color w:val="000000"/>
+          <w:lang w:val="en-US"/>
+        </w:rPr>
+      </w:pPr>
+    </w:p>
+    <w:p>
+      <w:pPr>
+        <w:autoSpaceDE w:val="0"/>
+        <w:autoSpaceDN w:val="0"/>
+        <w:adjustRightInd w:val="0"/>
+        <w:rPr>
+          <w:rFonts w:ascii="Calibri" w:hAnsi="Calibri" w:cs="Calibri"/>
+          <w:color w:val="000000"/>
+          <w:lang w:val="en-US"/>
+        </w:rPr>
+      </w:pPr>
+      <w:r>
+        <w:rPr>
+          <w:rFonts w:ascii="Calibri" w:hAnsi="Calibri" w:cs="Calibri"/>
+          <w:color w:val="000000"/>
+          <w:lang w:val="en-US"/>
+        </w:rPr>
+        <w:t>1. Was Trump underestimated by the polls?</w:t>
+      </w:r>
+    </w:p>
+    <w:p>
+      <w:pPr>
+        <w:autoSpaceDE w:val="0"/>
+        <w:autoSpaceDN w:val="0"/>
+        <w:adjustRightInd w:val="0"/>
+        <w:rPr>
+          <w:rFonts w:ascii="Calibri" w:hAnsi="Calibri" w:cs="Calibri"/>
+          <w:color w:val="000000"/>
+          <w:lang w:val="en-US"/>
+        </w:rPr>
+      </w:pPr>
+      <w:r>
+        <w:rPr>
+          <w:rFonts w:ascii="Calibri" w:hAnsi="Calibri" w:cs="Calibri"/>
+          <w:color w:val="000000"/>
+          <w:lang w:val="en-US"/>
+        </w:rPr>
+        <w:t xml:space="preserve">2. </w:t>
+      </w:r>
+      <w:r>
+        <w:rPr>
+          <w:rFonts w:ascii="TimesNewRomanPSMT" w:hAnsi="TimesNewRomanPSMT" w:cs="TimesNewRomanPSMT"/>
+          <w:color w:val="000000"/>
+          <w:lang w:val="en-US"/>
+        </w:rPr>
+        <w:t xml:space="preserve">… </w:t>
+      </w:r>
+      <w:r>
+        <w:rPr>
+          <w:rFonts w:ascii="Calibri" w:hAnsi="Calibri" w:cs="Calibri"/>
+          <w:color w:val="000000"/>
+          <w:lang w:val="en-US"/>
+        </w:rPr>
+        <w:t>in the swing states? (Michigan, Wisconsin, Pensyllvania)</w:t>
+      </w:r>
+    </w:p>
+    <w:p>
+      <w:pPr>
+        <w:autoSpaceDE w:val="0"/>
+        <w:autoSpaceDN w:val="0"/>
+        <w:adjustRightInd w:val="0"/>
+        <w:rPr>
+          <w:rFonts w:ascii="Calibri" w:hAnsi="Calibri" w:cs="Calibri"/>
+          <w:color w:val="000000"/>
+          <w:lang w:val="en-US"/>
+        </w:rPr>
+      </w:pPr>
+      <w:r>
+        <w:rPr>
+          <w:rFonts w:ascii="Calibri" w:hAnsi="Calibri" w:cs="Calibri"/>
+          <w:color w:val="000000"/>
+          <w:lang w:val="en-US"/>
+        </w:rPr>
+        <w:t>3. Did the quality of the pollster matter?</w:t>
+      </w:r>
+    </w:p>
+    <w:p>
+      <w:pPr>
+        <w:autoSpaceDE w:val="0"/>
+        <w:autoSpaceDN w:val="0"/>
+        <w:adjustRightInd w:val="0"/>
+        <w:rPr>
+          <w:rFonts w:ascii="Calibri" w:hAnsi="Calibri" w:cs="Calibri"/>
+          <w:color w:val="000000"/>
+          <w:lang w:val="en-US"/>
+        </w:rPr>
+      </w:pPr>
+      <w:r>
+        <w:rPr>
+          <w:rFonts w:ascii="Calibri" w:hAnsi="Calibri" w:cs="Calibri"/>
+          <w:color w:val="000000"/>
+          <w:lang w:val="en-US"/>
+        </w:rPr>
+        <w:t>4. Was there a difference between sampling likely voters and registered voters?</w:t>
+      </w:r>
+    </w:p>
+    <w:p>
+      <w:pPr>
+        <w:autoSpaceDE w:val="0"/>
+        <w:autoSpaceDN w:val="0"/>
+        <w:adjustRightInd w:val="0"/>
+        <w:rPr>
+          <w:rFonts w:ascii="Calibri" w:hAnsi="Calibri" w:cs="Calibri"/>
+          <w:color w:val="000000"/>
+          <w:lang w:val="en-US"/>
+        </w:rPr>
+      </w:pPr>
+      <w:r>
+        <w:rPr>
+          <w:rFonts w:ascii="Calibri" w:hAnsi="Calibri" w:cs="Calibri"/>
+          <w:color w:val="000000"/>
+          <w:lang w:val="en-US"/>
+        </w:rPr>
+        <w:t>5. Are larger polls better?</w:t>
+      </w:r>
+    </w:p>
+    <w:p>
+      <w:pPr>
+        <w:rPr>
+          <w:rFonts w:ascii="Calibri" w:hAnsi="Calibri" w:cs="Calibri"/>
+          <w:color w:val="000000"/>
+          <w:lang w:val="en-US"/>
+        </w:rPr>
+      </w:pPr>
+      <w:r>
+        <w:rPr>
+          <w:rFonts w:ascii="Calibri" w:hAnsi="Calibri" w:cs="Calibri"/>
+          <w:color w:val="000000"/>
+          <w:lang w:val="en-US"/>
+        </w:rPr>
+        <w:t>6. Is there a difference between raw and modeled polls?</w:t>
+      </w:r>
+    </w:p>
+    <w:p>
+      <w:pPr>
+        <w:rPr>
+          <w:rFonts w:ascii="Calibri" w:hAnsi="Calibri" w:cs="Calibri"/>
+          <w:color w:val="000000"/>
+          <w:lang w:val="en-US"/>
+        </w:rPr>
+      </w:pPr>
+    </w:p>
+    <w:p>
+      <w:pPr>
+        <w:rPr>
+          <w:lang w:val="en-US"/>
+        </w:rPr>
+      </w:pPr>
+      <w:r>
+        <w:rPr>
+          <w:rFonts w:ascii="Calibri" w:hAnsi="Calibri" w:cs="Calibri"/>
+          <w:color w:val="000000"/>
+          <w:lang w:val="en-US"/>
+        </w:rPr>
+        <w:t>In case you don’t finish the exercise in class, make sure you finish it at home before next week.</w:t>
+      </w:r>
     </w:p>
     <w:sectPr>
       <w:pgSz w:w="11900" w:h="16840"/>
@@ -75,7 +899,7 @@
 </file>
 
 <file path=word/styles.xml><?xml version="1.0" encoding="utf-8"?>
-<w:styles xmlns:mc="http://schemas.openxmlformats.org/markup-compatibility/2006" xmlns:r="http://schemas.openxmlformats.org/officeDocument/2006/relationships" xmlns:w="http://schemas.openxmlformats.org/wordprocessingml/2006/main" xmlns:w14="http://schemas.microsoft.com/office/word/2010/wordml" xmlns:w15="http://schemas.microsoft.com/office/word/2012/wordml" mc:Ignorable="w14 w15">
+<w:styles xmlns:mc="http://schemas.openxmlformats.org/markup-compatibility/2006" xmlns:r="http://schemas.openxmlformats.org/officeDocument/2006/relationships" xmlns:w="http://schemas.openxmlformats.org/wordprocessingml/2006/main" xmlns:w14="http://schemas.microsoft.com/office/word/2010/wordml" xmlns:w15="http://schemas.microsoft.com/office/word/2012/wordml" xmlns:w16cex="http://schemas.microsoft.com/office/word/2018/wordml/cex" xmlns:w16cid="http://schemas.microsoft.com/office/word/2016/wordml/cid" xmlns:w16="http://schemas.microsoft.com/office/word/2018/wordml" xmlns:w16sdtdh="http://schemas.microsoft.com/office/word/2020/wordml/sdtdatahash" xmlns:w16se="http://schemas.microsoft.com/office/word/2015/wordml/symex" mc:Ignorable="w14 w15 w16se w16cid w16 w16cex w16sdtdh">
   <w:docDefaults>
     <w:rPrDefault>
       <w:rPr>
@@ -87,7 +911,7 @@
     </w:rPrDefault>
     <w:pPrDefault/>
   </w:docDefaults>
-  <w:latentStyles w:defLockedState="0" w:defUIPriority="99" w:defSemiHidden="0" w:defUnhideWhenUsed="0" w:defQFormat="0" w:count="382">
+  <w:latentStyles w:defLockedState="0" w:defUIPriority="99" w:defSemiHidden="0" w:defUnhideWhenUsed="0" w:defQFormat="0" w:count="376">
     <w:lsdException w:name="Normal" w:uiPriority="0" w:qFormat="1"/>
     <w:lsdException w:name="heading 1" w:uiPriority="9" w:qFormat="1"/>
     <w:lsdException w:name="heading 2" w:semiHidden="1" w:uiPriority="9" w:unhideWhenUsed="1" w:qFormat="1"/>
@@ -244,15 +1068,6 @@
     <w:lsdException w:name="Balloon Text" w:semiHidden="1" w:unhideWhenUsed="1"/>
     <w:lsdException w:name="Table Grid" w:uiPriority="39"/>
     <w:lsdException w:name="Table Theme" w:semiHidden="1" w:unhideWhenUsed="1"/>
-    <w:lsdException w:name="Note Level 1" w:semiHidden="1" w:unhideWhenUsed="1"/>
-    <w:lsdException w:name="Note Level 2" w:semiHidden="1" w:unhideWhenUsed="1"/>
-    <w:lsdException w:name="Note Level 3" w:semiHidden="1" w:unhideWhenUsed="1"/>
-    <w:lsdException w:name="Note Level 4" w:semiHidden="1" w:unhideWhenUsed="1"/>
-    <w:lsdException w:name="Note Level 5" w:semiHidden="1" w:unhideWhenUsed="1"/>
-    <w:lsdException w:name="Note Level 6" w:semiHidden="1" w:unhideWhenUsed="1"/>
-    <w:lsdException w:name="Note Level 7" w:semiHidden="1" w:unhideWhenUsed="1"/>
-    <w:lsdException w:name="Note Level 8" w:semiHidden="1" w:unhideWhenUsed="1"/>
-    <w:lsdException w:name="Note Level 9" w:semiHidden="1" w:unhideWhenUsed="1"/>
     <w:lsdException w:name="Placeholder Text" w:semiHidden="1"/>
     <w:lsdException w:name="No Spacing" w:uiPriority="1" w:qFormat="1"/>
     <w:lsdException w:name="Light Shading" w:uiPriority="60"/>
@@ -471,17 +1286,17 @@
     <w:lsdException w:name="Mention" w:semiHidden="1" w:unhideWhenUsed="1"/>
     <w:lsdException w:name="Smart Hyperlink" w:semiHidden="1" w:unhideWhenUsed="1"/>
   </w:latentStyles>
-  <w:style w:type="paragraph" w:default="1" w:styleId="Standaard">
+  <w:style w:type="paragraph" w:default="1" w:styleId="Normal">
     <w:name w:val="Normal"/>
     <w:qFormat/>
   </w:style>
-  <w:style w:type="character" w:default="1" w:styleId="Standaardalinea-lettertype">
+  <w:style w:type="character" w:default="1" w:styleId="DefaultParagraphFont">
     <w:name w:val="Default Paragraph Font"/>
     <w:uiPriority w:val="1"/>
     <w:semiHidden/>
     <w:unhideWhenUsed/>
   </w:style>
-  <w:style w:type="table" w:default="1" w:styleId="Standaardtabel">
+  <w:style w:type="table" w:default="1" w:styleId="TableNormal">
     <w:name w:val="Normal Table"/>
     <w:uiPriority w:val="99"/>
     <w:semiHidden/>
@@ -496,7 +1311,7 @@
       </w:tblCellMar>
     </w:tblPr>
   </w:style>
-  <w:style w:type="numbering" w:default="1" w:styleId="Geenlijst">
+  <w:style w:type="numbering" w:default="1" w:styleId="NoList">
     <w:name w:val="No List"/>
     <w:uiPriority w:val="99"/>
     <w:semiHidden/>

</xml_diff>

<commit_message>
small changes to weeks 1-3
</commit_message>
<xml_diff>
--- a/static/files/SDA/week1/class_exercise_week_1.docx
+++ b/static/files/SDA/week1/class_exercise_week_1.docx
@@ -14,26 +14,603 @@
         </w:rPr>
         <w:t>Survey data analysis</w:t>
       </w:r>
-    </w:p>
-    <w:p>
-      <w:pPr>
-        <w:rPr>
-          <w:lang w:val="en-US"/>
-        </w:rPr>
-      </w:pPr>
+      <w:r>
+        <w:rPr>
+          <w:lang w:val="en-US"/>
+        </w:rPr>
+        <w:t xml:space="preserve"> - </w:t>
+      </w:r>
       <w:r>
         <w:rPr>
           <w:lang w:val="en-US"/>
         </w:rPr>
         <w:t>Week 1 Class Exercise</w:t>
       </w:r>
-    </w:p>
-    <w:p>
-      <w:pPr>
-        <w:rPr>
-          <w:lang w:val="en-US"/>
-        </w:rPr>
-      </w:pPr>
+      <w:r>
+        <w:rPr>
+          <w:lang w:val="en-US"/>
+        </w:rPr>
+        <w:t xml:space="preserve"> – last update 5 Sept. 2022</w:t>
+      </w:r>
+    </w:p>
+    <w:p>
+      <w:pPr>
+        <w:rPr>
+          <w:lang w:val="en-US"/>
+        </w:rPr>
+      </w:pPr>
+    </w:p>
+    <w:p>
+      <w:pPr>
+        <w:autoSpaceDE w:val="0"/>
+        <w:autoSpaceDN w:val="0"/>
+        <w:adjustRightInd w:val="0"/>
+        <w:rPr>
+          <w:rFonts w:ascii="Calibri" w:hAnsi="Calibri" w:cs="Calibri"/>
+          <w:color w:val="0563C2"/>
+          <w:lang w:val="en-US"/>
+        </w:rPr>
+      </w:pPr>
+      <w:r>
+        <w:rPr>
+          <w:rFonts w:ascii="Calibri" w:hAnsi="Calibri" w:cs="Calibri"/>
+          <w:color w:val="000000"/>
+          <w:lang w:val="en-US"/>
+        </w:rPr>
+        <w:t xml:space="preserve">Peter Lugtig </w:t>
+      </w:r>
+      <w:r>
+        <w:rPr>
+          <w:rFonts w:ascii="Calibri" w:hAnsi="Calibri" w:cs="Calibri"/>
+          <w:color w:val="0563C2"/>
+          <w:lang w:val="en-US"/>
+        </w:rPr>
+        <w:t>p.lugtig@uu.nl</w:t>
+      </w:r>
+    </w:p>
+    <w:p>
+      <w:pPr>
+        <w:autoSpaceDE w:val="0"/>
+        <w:autoSpaceDN w:val="0"/>
+        <w:adjustRightInd w:val="0"/>
+        <w:rPr>
+          <w:rFonts w:ascii="Calibri" w:hAnsi="Calibri" w:cs="Calibri"/>
+          <w:color w:val="000000"/>
+          <w:lang w:val="en-US"/>
+        </w:rPr>
+      </w:pPr>
+    </w:p>
+    <w:p>
+      <w:pPr>
+        <w:autoSpaceDE w:val="0"/>
+        <w:autoSpaceDN w:val="0"/>
+        <w:adjustRightInd w:val="0"/>
+        <w:rPr>
+          <w:rFonts w:ascii="Calibri" w:hAnsi="Calibri" w:cs="Calibri"/>
+          <w:color w:val="000000"/>
+          <w:lang w:val="en-US"/>
+        </w:rPr>
+      </w:pPr>
+      <w:r>
+        <w:rPr>
+          <w:rFonts w:ascii="Calibri" w:hAnsi="Calibri" w:cs="Calibri"/>
+          <w:color w:val="000000"/>
+          <w:lang w:val="en-US"/>
+        </w:rPr>
+        <w:t>For this exercise we will use a database of the U.S. 2016 presidential election between</w:t>
+      </w:r>
+    </w:p>
+    <w:p>
+      <w:pPr>
+        <w:autoSpaceDE w:val="0"/>
+        <w:autoSpaceDN w:val="0"/>
+        <w:adjustRightInd w:val="0"/>
+        <w:rPr>
+          <w:rFonts w:ascii="Calibri" w:hAnsi="Calibri" w:cs="Calibri"/>
+          <w:color w:val="000000"/>
+          <w:lang w:val="en-US"/>
+        </w:rPr>
+      </w:pPr>
+      <w:r>
+        <w:rPr>
+          <w:rFonts w:ascii="Calibri" w:hAnsi="Calibri" w:cs="Calibri"/>
+          <w:color w:val="000000"/>
+          <w:lang w:val="en-US"/>
+        </w:rPr>
+        <w:t>Trump and Clinton. Hundreds of polls were conducted between 2015 and November 2016</w:t>
+      </w:r>
+    </w:p>
+    <w:p>
+      <w:pPr>
+        <w:autoSpaceDE w:val="0"/>
+        <w:autoSpaceDN w:val="0"/>
+        <w:adjustRightInd w:val="0"/>
+        <w:rPr>
+          <w:rFonts w:ascii="Calibri" w:hAnsi="Calibri" w:cs="Calibri"/>
+          <w:color w:val="000000"/>
+          <w:lang w:val="en-US"/>
+        </w:rPr>
+      </w:pPr>
+      <w:r>
+        <w:rPr>
+          <w:rFonts w:ascii="Calibri" w:hAnsi="Calibri" w:cs="Calibri"/>
+          <w:color w:val="000000"/>
+          <w:lang w:val="en-US"/>
+        </w:rPr>
+        <w:t>when the election took place.</w:t>
+      </w:r>
+    </w:p>
+    <w:p>
+      <w:pPr>
+        <w:autoSpaceDE w:val="0"/>
+        <w:autoSpaceDN w:val="0"/>
+        <w:adjustRightInd w:val="0"/>
+        <w:rPr>
+          <w:rFonts w:ascii="Calibri" w:hAnsi="Calibri" w:cs="Calibri"/>
+          <w:color w:val="000000"/>
+          <w:lang w:val="en-US"/>
+        </w:rPr>
+      </w:pPr>
+    </w:p>
+    <w:p>
+      <w:pPr>
+        <w:autoSpaceDE w:val="0"/>
+        <w:autoSpaceDN w:val="0"/>
+        <w:adjustRightInd w:val="0"/>
+        <w:rPr>
+          <w:rFonts w:ascii="Calibri" w:hAnsi="Calibri" w:cs="Calibri"/>
+          <w:color w:val="000000"/>
+          <w:lang w:val="en-US"/>
+        </w:rPr>
+      </w:pPr>
+      <w:r>
+        <w:rPr>
+          <w:rFonts w:ascii="Calibri" w:hAnsi="Calibri" w:cs="Calibri"/>
+          <w:color w:val="000000"/>
+          <w:lang w:val="en-US"/>
+        </w:rPr>
+        <w:t>A database of all the polls, along with some characteristics of the polls have been assembled</w:t>
+      </w:r>
+    </w:p>
+    <w:p>
+      <w:pPr>
+        <w:autoSpaceDE w:val="0"/>
+        <w:autoSpaceDN w:val="0"/>
+        <w:adjustRightInd w:val="0"/>
+        <w:rPr>
+          <w:rFonts w:ascii="Calibri" w:hAnsi="Calibri" w:cs="Calibri"/>
+          <w:color w:val="000000"/>
+          <w:lang w:val="en-US"/>
+        </w:rPr>
+      </w:pPr>
+      <w:r>
+        <w:rPr>
+          <w:rFonts w:ascii="Calibri" w:hAnsi="Calibri" w:cs="Calibri"/>
+          <w:color w:val="000000"/>
+          <w:lang w:val="en-US"/>
+        </w:rPr>
+        <w:t xml:space="preserve">by the people behind </w:t>
+      </w:r>
+      <w:r>
+        <w:rPr>
+          <w:rFonts w:ascii="Calibri" w:hAnsi="Calibri" w:cs="Calibri"/>
+          <w:color w:val="0563C2"/>
+          <w:lang w:val="en-US"/>
+        </w:rPr>
+        <w:t xml:space="preserve">www.fivethirtyeight.com </w:t>
+      </w:r>
+      <w:r>
+        <w:rPr>
+          <w:rFonts w:ascii="Calibri" w:hAnsi="Calibri" w:cs="Calibri"/>
+          <w:color w:val="000000"/>
+          <w:lang w:val="en-US"/>
+        </w:rPr>
+        <w:t>They have made the data available as a .csv</w:t>
+      </w:r>
+    </w:p>
+    <w:p>
+      <w:pPr>
+        <w:autoSpaceDE w:val="0"/>
+        <w:autoSpaceDN w:val="0"/>
+        <w:adjustRightInd w:val="0"/>
+        <w:rPr>
+          <w:rFonts w:ascii="Calibri" w:hAnsi="Calibri" w:cs="Calibri"/>
+          <w:color w:val="000000"/>
+          <w:lang w:val="en-US"/>
+        </w:rPr>
+      </w:pPr>
+      <w:r>
+        <w:rPr>
+          <w:rFonts w:ascii="Calibri" w:hAnsi="Calibri" w:cs="Calibri"/>
+          <w:color w:val="000000"/>
+          <w:lang w:val="en-US"/>
+        </w:rPr>
+        <w:t>after which Thom Volker (2</w:t>
+      </w:r>
+      <w:r>
+        <w:rPr>
+          <w:rFonts w:ascii="Calibri" w:hAnsi="Calibri" w:cs="Calibri"/>
+          <w:color w:val="000000"/>
+          <w:sz w:val="16"/>
+          <w:szCs w:val="16"/>
+          <w:lang w:val="en-US"/>
+        </w:rPr>
+        <w:t xml:space="preserve">nd </w:t>
+      </w:r>
+      <w:r>
+        <w:rPr>
+          <w:rFonts w:ascii="Calibri" w:hAnsi="Calibri" w:cs="Calibri"/>
+          <w:color w:val="000000"/>
+          <w:lang w:val="en-US"/>
+        </w:rPr>
+        <w:t>year MSBBSS student in 2020) created a Shiny App using R. The</w:t>
+      </w:r>
+    </w:p>
+    <w:p>
+      <w:pPr>
+        <w:autoSpaceDE w:val="0"/>
+        <w:autoSpaceDN w:val="0"/>
+        <w:adjustRightInd w:val="0"/>
+        <w:rPr>
+          <w:rFonts w:ascii="Calibri" w:hAnsi="Calibri" w:cs="Calibri"/>
+          <w:color w:val="000000"/>
+          <w:lang w:val="en-US"/>
+        </w:rPr>
+      </w:pPr>
+      <w:r>
+        <w:rPr>
+          <w:rFonts w:ascii="Calibri" w:hAnsi="Calibri" w:cs="Calibri"/>
+          <w:color w:val="000000"/>
+          <w:lang w:val="en-US"/>
+        </w:rPr>
+        <w:t xml:space="preserve">Shiny app is available through </w:t>
+      </w:r>
+    </w:p>
+    <w:p>
+      <w:pPr>
+        <w:autoSpaceDE w:val="0"/>
+        <w:autoSpaceDN w:val="0"/>
+        <w:adjustRightInd w:val="0"/>
+        <w:rPr>
+          <w:rFonts w:ascii="Calibri" w:hAnsi="Calibri" w:cs="Calibri"/>
+          <w:color w:val="0563C2"/>
+          <w:lang w:val="en-US"/>
+        </w:rPr>
+      </w:pPr>
+      <w:r>
+        <w:rPr>
+          <w:rFonts w:ascii="Calibri" w:hAnsi="Calibri" w:cs="Calibri"/>
+          <w:color w:val="0563C2"/>
+          <w:lang w:val="en-US"/>
+        </w:rPr>
+        <w:t>https://utrecht</w:t>
+      </w:r>
+      <w:r>
+        <w:rPr>
+          <w:rFonts w:ascii="Calibri" w:hAnsi="Calibri" w:cs="Calibri"/>
+          <w:color w:val="0563C2"/>
+          <w:lang w:val="en-US"/>
+        </w:rPr>
+        <w:t>-</w:t>
+      </w:r>
+      <w:r>
+        <w:rPr>
+          <w:rFonts w:ascii="Calibri" w:hAnsi="Calibri" w:cs="Calibri"/>
+          <w:color w:val="0563C2"/>
+          <w:lang w:val="en-US"/>
+        </w:rPr>
+        <w:t>university.shinyapps.io/SDA_shinyelectionbias/</w:t>
+      </w:r>
+    </w:p>
+    <w:p>
+      <w:pPr>
+        <w:autoSpaceDE w:val="0"/>
+        <w:autoSpaceDN w:val="0"/>
+        <w:adjustRightInd w:val="0"/>
+        <w:rPr>
+          <w:rFonts w:ascii="Calibri" w:hAnsi="Calibri" w:cs="Calibri"/>
+          <w:color w:val="000000"/>
+          <w:lang w:val="en-US"/>
+        </w:rPr>
+      </w:pPr>
+    </w:p>
+    <w:p>
+      <w:pPr>
+        <w:autoSpaceDE w:val="0"/>
+        <w:autoSpaceDN w:val="0"/>
+        <w:adjustRightInd w:val="0"/>
+        <w:rPr>
+          <w:rFonts w:ascii="Calibri" w:hAnsi="Calibri" w:cs="Calibri"/>
+          <w:color w:val="000000"/>
+          <w:lang w:val="en-US"/>
+        </w:rPr>
+      </w:pPr>
+      <w:r>
+        <w:rPr>
+          <w:rFonts w:ascii="Calibri" w:hAnsi="Calibri" w:cs="Calibri"/>
+          <w:color w:val="000000"/>
+          <w:lang w:val="en-US"/>
+        </w:rPr>
+        <w:t>The shiny app allows you to plot all the election polling data in different ways. It will always</w:t>
+      </w:r>
+    </w:p>
+    <w:p>
+      <w:pPr>
+        <w:autoSpaceDE w:val="0"/>
+        <w:autoSpaceDN w:val="0"/>
+        <w:adjustRightInd w:val="0"/>
+        <w:rPr>
+          <w:rFonts w:ascii="Calibri" w:hAnsi="Calibri" w:cs="Calibri"/>
+          <w:color w:val="000000"/>
+          <w:lang w:val="en-US"/>
+        </w:rPr>
+      </w:pPr>
+      <w:r>
+        <w:rPr>
+          <w:rFonts w:ascii="Calibri" w:hAnsi="Calibri" w:cs="Calibri"/>
+          <w:color w:val="000000"/>
+          <w:lang w:val="en-US"/>
+        </w:rPr>
+        <w:t>show you the raw polling percentages (in orange) and the adjusted percentages (after some</w:t>
+      </w:r>
+    </w:p>
+    <w:p>
+      <w:pPr>
+        <w:autoSpaceDE w:val="0"/>
+        <w:autoSpaceDN w:val="0"/>
+        <w:adjustRightInd w:val="0"/>
+        <w:rPr>
+          <w:rFonts w:ascii="Calibri" w:hAnsi="Calibri" w:cs="Calibri"/>
+          <w:color w:val="000000"/>
+          <w:lang w:val="en-US"/>
+        </w:rPr>
+      </w:pPr>
+      <w:r>
+        <w:rPr>
+          <w:rFonts w:ascii="Calibri" w:hAnsi="Calibri" w:cs="Calibri"/>
+          <w:color w:val="000000"/>
+          <w:lang w:val="en-US"/>
+        </w:rPr>
+        <w:t>correction for nonresponse/selection bias). The black dotted line gives you the true value</w:t>
+      </w:r>
+    </w:p>
+    <w:p>
+      <w:pPr>
+        <w:autoSpaceDE w:val="0"/>
+        <w:autoSpaceDN w:val="0"/>
+        <w:adjustRightInd w:val="0"/>
+        <w:rPr>
+          <w:rFonts w:ascii="Calibri" w:hAnsi="Calibri" w:cs="Calibri"/>
+          <w:color w:val="000000"/>
+          <w:lang w:val="en-US"/>
+        </w:rPr>
+      </w:pPr>
+      <w:r>
+        <w:rPr>
+          <w:rFonts w:ascii="Calibri" w:hAnsi="Calibri" w:cs="Calibri"/>
+          <w:color w:val="000000"/>
+          <w:lang w:val="en-US"/>
+        </w:rPr>
+        <w:t>(the vote in November 2016).</w:t>
+      </w:r>
+    </w:p>
+    <w:p>
+      <w:pPr>
+        <w:autoSpaceDE w:val="0"/>
+        <w:autoSpaceDN w:val="0"/>
+        <w:adjustRightInd w:val="0"/>
+        <w:rPr>
+          <w:rFonts w:ascii="Calibri" w:hAnsi="Calibri" w:cs="Calibri"/>
+          <w:color w:val="000000"/>
+          <w:lang w:val="en-US"/>
+        </w:rPr>
+      </w:pPr>
+      <w:r>
+        <w:rPr>
+          <w:rFonts w:ascii="Calibri" w:hAnsi="Calibri" w:cs="Calibri"/>
+          <w:color w:val="000000"/>
+          <w:lang w:val="en-US"/>
+        </w:rPr>
+        <w:t>You can adjust several setting to adjust what polls are being visualized: You can choose to</w:t>
+      </w:r>
+    </w:p>
+    <w:p>
+      <w:pPr>
+        <w:autoSpaceDE w:val="0"/>
+        <w:autoSpaceDN w:val="0"/>
+        <w:adjustRightInd w:val="0"/>
+        <w:rPr>
+          <w:rFonts w:ascii="Calibri" w:hAnsi="Calibri" w:cs="Calibri"/>
+          <w:color w:val="000000"/>
+          <w:lang w:val="en-US"/>
+        </w:rPr>
+      </w:pPr>
+      <w:r>
+        <w:rPr>
+          <w:rFonts w:ascii="Calibri" w:hAnsi="Calibri" w:cs="Calibri"/>
+          <w:color w:val="000000"/>
+          <w:lang w:val="en-US"/>
+        </w:rPr>
+        <w:t>vary:</w:t>
+      </w:r>
+    </w:p>
+    <w:p>
+      <w:pPr>
+        <w:autoSpaceDE w:val="0"/>
+        <w:autoSpaceDN w:val="0"/>
+        <w:adjustRightInd w:val="0"/>
+        <w:rPr>
+          <w:rFonts w:ascii="Calibri" w:hAnsi="Calibri" w:cs="Calibri"/>
+          <w:color w:val="000000"/>
+          <w:lang w:val="en-US"/>
+        </w:rPr>
+      </w:pPr>
+      <w:r>
+        <w:rPr>
+          <w:rFonts w:ascii="Calibri" w:hAnsi="Calibri" w:cs="Calibri"/>
+          <w:color w:val="000000"/>
+          <w:lang w:val="en-US"/>
+        </w:rPr>
+        <w:t>- State. Polls showing the entire USA or one of the individual states</w:t>
+      </w:r>
+    </w:p>
+    <w:p>
+      <w:pPr>
+        <w:autoSpaceDE w:val="0"/>
+        <w:autoSpaceDN w:val="0"/>
+        <w:adjustRightInd w:val="0"/>
+        <w:rPr>
+          <w:rFonts w:ascii="Calibri" w:hAnsi="Calibri" w:cs="Calibri"/>
+          <w:color w:val="000000"/>
+          <w:lang w:val="en-US"/>
+        </w:rPr>
+      </w:pPr>
+      <w:r>
+        <w:rPr>
+          <w:rFonts w:ascii="Calibri" w:hAnsi="Calibri" w:cs="Calibri"/>
+          <w:color w:val="000000"/>
+          <w:lang w:val="en-US"/>
+        </w:rPr>
+        <w:t>- Trump and/or Clinton or the difference between the two (as in who will win).</w:t>
+      </w:r>
+    </w:p>
+    <w:p>
+      <w:pPr>
+        <w:autoSpaceDE w:val="0"/>
+        <w:autoSpaceDN w:val="0"/>
+        <w:adjustRightInd w:val="0"/>
+        <w:rPr>
+          <w:rFonts w:ascii="Calibri" w:hAnsi="Calibri" w:cs="Calibri"/>
+          <w:color w:val="000000"/>
+          <w:lang w:val="en-US"/>
+        </w:rPr>
+      </w:pPr>
+      <w:r>
+        <w:rPr>
+          <w:rFonts w:ascii="Calibri" w:hAnsi="Calibri" w:cs="Calibri"/>
+          <w:color w:val="000000"/>
+          <w:lang w:val="en-US"/>
+        </w:rPr>
+        <w:t>- An independent variable (plotted on X-axis). Here you can select to either the date</w:t>
+      </w:r>
+    </w:p>
+    <w:p>
+      <w:pPr>
+        <w:autoSpaceDE w:val="0"/>
+        <w:autoSpaceDN w:val="0"/>
+        <w:adjustRightInd w:val="0"/>
+        <w:rPr>
+          <w:rFonts w:ascii="Calibri" w:hAnsi="Calibri" w:cs="Calibri"/>
+          <w:color w:val="000000"/>
+          <w:lang w:val="en-US"/>
+        </w:rPr>
+      </w:pPr>
+      <w:r>
+        <w:rPr>
+          <w:rFonts w:ascii="Calibri" w:hAnsi="Calibri" w:cs="Calibri"/>
+          <w:color w:val="000000"/>
+          <w:lang w:val="en-US"/>
+        </w:rPr>
+        <w:t>the survey was done, the sample size or the population of the survey (likely voters</w:t>
+      </w:r>
+    </w:p>
+    <w:p>
+      <w:pPr>
+        <w:autoSpaceDE w:val="0"/>
+        <w:autoSpaceDN w:val="0"/>
+        <w:adjustRightInd w:val="0"/>
+        <w:rPr>
+          <w:rFonts w:ascii="Calibri" w:hAnsi="Calibri" w:cs="Calibri"/>
+          <w:color w:val="000000"/>
+          <w:lang w:val="en-US"/>
+        </w:rPr>
+      </w:pPr>
+      <w:r>
+        <w:rPr>
+          <w:rFonts w:ascii="Calibri" w:hAnsi="Calibri" w:cs="Calibri"/>
+          <w:color w:val="000000"/>
+          <w:lang w:val="en-US"/>
+        </w:rPr>
+        <w:t>(people who say they will vote) and registered voters (in the USA you need to register</w:t>
+      </w:r>
+    </w:p>
+    <w:p>
+      <w:pPr>
+        <w:autoSpaceDE w:val="0"/>
+        <w:autoSpaceDN w:val="0"/>
+        <w:adjustRightInd w:val="0"/>
+        <w:rPr>
+          <w:rFonts w:ascii="Calibri" w:hAnsi="Calibri" w:cs="Calibri"/>
+          <w:color w:val="000000"/>
+          <w:lang w:val="en-US"/>
+        </w:rPr>
+      </w:pPr>
+      <w:r>
+        <w:rPr>
+          <w:rFonts w:ascii="Calibri" w:hAnsi="Calibri" w:cs="Calibri"/>
+          <w:color w:val="000000"/>
+          <w:lang w:val="en-US"/>
+        </w:rPr>
+        <w:t>yourself before you can vote. Finally, the grade of the survey. This is a subjective</w:t>
+      </w:r>
+    </w:p>
+    <w:p>
+      <w:pPr>
+        <w:autoSpaceDE w:val="0"/>
+        <w:autoSpaceDN w:val="0"/>
+        <w:adjustRightInd w:val="0"/>
+        <w:rPr>
+          <w:rFonts w:ascii="Calibri" w:hAnsi="Calibri" w:cs="Calibri"/>
+          <w:color w:val="000000"/>
+          <w:lang w:val="en-US"/>
+        </w:rPr>
+      </w:pPr>
+      <w:r>
+        <w:rPr>
+          <w:rFonts w:ascii="Calibri" w:hAnsi="Calibri" w:cs="Calibri"/>
+          <w:color w:val="000000"/>
+          <w:lang w:val="en-US"/>
+        </w:rPr>
+        <w:t xml:space="preserve">rating by the people of </w:t>
+      </w:r>
+      <w:proofErr w:type="spellStart"/>
+      <w:r>
+        <w:rPr>
+          <w:rFonts w:ascii="Calibri" w:hAnsi="Calibri" w:cs="Calibri"/>
+          <w:color w:val="000000"/>
+          <w:lang w:val="en-US"/>
+        </w:rPr>
+        <w:t>Fivethirtyeight</w:t>
+      </w:r>
+      <w:proofErr w:type="spellEnd"/>
+      <w:r>
+        <w:rPr>
+          <w:rFonts w:ascii="Calibri" w:hAnsi="Calibri" w:cs="Calibri"/>
+          <w:color w:val="000000"/>
+          <w:lang w:val="en-US"/>
+        </w:rPr>
+        <w:t xml:space="preserve"> of the quality of the polls. See</w:t>
+      </w:r>
+    </w:p>
+    <w:p>
+      <w:pPr>
+        <w:autoSpaceDE w:val="0"/>
+        <w:autoSpaceDN w:val="0"/>
+        <w:adjustRightInd w:val="0"/>
+        <w:rPr>
+          <w:rFonts w:ascii="Calibri" w:hAnsi="Calibri" w:cs="Calibri"/>
+          <w:color w:val="0563C2"/>
+          <w:lang w:val="en-US"/>
+        </w:rPr>
+      </w:pPr>
+      <w:r>
+        <w:rPr>
+          <w:rFonts w:ascii="Calibri" w:hAnsi="Calibri" w:cs="Calibri"/>
+          <w:color w:val="0563C2"/>
+          <w:lang w:val="en-US"/>
+        </w:rPr>
+        <w:t>https://projects.fivethirtyeight.com/pollster-ratings/</w:t>
+      </w:r>
     </w:p>
     <w:p>
       <w:pPr>
@@ -48,6 +625,18 @@
           <w:lang w:val="en-US"/>
         </w:rPr>
       </w:pPr>
+    </w:p>
+    <w:p>
+      <w:pPr>
+        <w:autoSpaceDE w:val="0"/>
+        <w:autoSpaceDN w:val="0"/>
+        <w:adjustRightInd w:val="0"/>
+        <w:rPr>
+          <w:rFonts w:ascii="Calibri" w:hAnsi="Calibri" w:cs="Calibri"/>
+          <w:color w:val="000000"/>
+          <w:lang w:val="en-US"/>
+        </w:rPr>
+      </w:pPr>
       <w:r>
         <w:rPr>
           <w:rFonts w:ascii="Calibri-Bold" w:hAnsi="Calibri-Bold" w:cs="Calibri-Bold"/>
@@ -56,580 +645,9 @@
           <w:color w:val="000000"/>
           <w:lang w:val="en-US"/>
         </w:rPr>
-        <w:t>Survey data analysis</w:t>
-      </w:r>
-    </w:p>
-    <w:p>
-      <w:pPr>
-        <w:autoSpaceDE w:val="0"/>
-        <w:autoSpaceDN w:val="0"/>
-        <w:adjustRightInd w:val="0"/>
-        <w:rPr>
-          <w:rFonts w:ascii="Calibri" w:hAnsi="Calibri" w:cs="Calibri"/>
-          <w:color w:val="000000"/>
-          <w:lang w:val="en-US"/>
-        </w:rPr>
-      </w:pPr>
-      <w:r>
-        <w:rPr>
-          <w:rFonts w:ascii="Calibri" w:hAnsi="Calibri" w:cs="Calibri"/>
-          <w:color w:val="000000"/>
-          <w:lang w:val="en-US"/>
-        </w:rPr>
-        <w:t>Week 1 Class Exercise</w:t>
-      </w:r>
-    </w:p>
-    <w:p>
-      <w:pPr>
-        <w:autoSpaceDE w:val="0"/>
-        <w:autoSpaceDN w:val="0"/>
-        <w:adjustRightInd w:val="0"/>
-        <w:rPr>
-          <w:rFonts w:ascii="Calibri" w:hAnsi="Calibri" w:cs="Calibri"/>
-          <w:color w:val="0563C2"/>
-          <w:lang w:val="de-DE"/>
-        </w:rPr>
-      </w:pPr>
-      <w:r>
-        <w:rPr>
-          <w:rFonts w:ascii="Calibri" w:hAnsi="Calibri" w:cs="Calibri"/>
-          <w:color w:val="000000"/>
-          <w:lang w:val="de-DE"/>
-        </w:rPr>
-        <w:t xml:space="preserve">Peter Lugtig </w:t>
-      </w:r>
-      <w:r>
-        <w:rPr>
-          <w:rFonts w:ascii="Calibri" w:hAnsi="Calibri" w:cs="Calibri"/>
-          <w:color w:val="0563C2"/>
-          <w:lang w:val="de-DE"/>
-        </w:rPr>
-        <w:t>p.lugtig@uu.nl</w:t>
-      </w:r>
-    </w:p>
-    <w:p>
-      <w:pPr>
-        <w:autoSpaceDE w:val="0"/>
-        <w:autoSpaceDN w:val="0"/>
-        <w:adjustRightInd w:val="0"/>
-        <w:rPr>
-          <w:rFonts w:ascii="Calibri" w:hAnsi="Calibri" w:cs="Calibri"/>
-          <w:color w:val="000000"/>
-          <w:lang w:val="en-US"/>
-        </w:rPr>
-      </w:pPr>
-    </w:p>
-    <w:p>
-      <w:pPr>
-        <w:autoSpaceDE w:val="0"/>
-        <w:autoSpaceDN w:val="0"/>
-        <w:adjustRightInd w:val="0"/>
-        <w:rPr>
-          <w:rFonts w:ascii="Calibri" w:hAnsi="Calibri" w:cs="Calibri"/>
-          <w:color w:val="000000"/>
-          <w:lang w:val="en-US"/>
-        </w:rPr>
-      </w:pPr>
-      <w:r>
-        <w:rPr>
-          <w:rFonts w:ascii="Calibri" w:hAnsi="Calibri" w:cs="Calibri"/>
-          <w:color w:val="000000"/>
-          <w:lang w:val="en-US"/>
-        </w:rPr>
-        <w:t>For this exercise we will use a database of the U.S. 2016 presidential election between</w:t>
-      </w:r>
-    </w:p>
-    <w:p>
-      <w:pPr>
-        <w:autoSpaceDE w:val="0"/>
-        <w:autoSpaceDN w:val="0"/>
-        <w:adjustRightInd w:val="0"/>
-        <w:rPr>
-          <w:rFonts w:ascii="Calibri" w:hAnsi="Calibri" w:cs="Calibri"/>
-          <w:color w:val="000000"/>
-          <w:lang w:val="en-US"/>
-        </w:rPr>
-      </w:pPr>
-      <w:r>
-        <w:rPr>
-          <w:rFonts w:ascii="Calibri" w:hAnsi="Calibri" w:cs="Calibri"/>
-          <w:color w:val="000000"/>
-          <w:lang w:val="en-US"/>
-        </w:rPr>
-        <w:t>Trump and Clinton. Hundreds of polls were conducted between 2015 and November 2016</w:t>
-      </w:r>
-    </w:p>
-    <w:p>
-      <w:pPr>
-        <w:autoSpaceDE w:val="0"/>
-        <w:autoSpaceDN w:val="0"/>
-        <w:adjustRightInd w:val="0"/>
-        <w:rPr>
-          <w:rFonts w:ascii="Calibri" w:hAnsi="Calibri" w:cs="Calibri"/>
-          <w:color w:val="000000"/>
-          <w:lang w:val="en-US"/>
-        </w:rPr>
-      </w:pPr>
-      <w:r>
-        <w:rPr>
-          <w:rFonts w:ascii="Calibri" w:hAnsi="Calibri" w:cs="Calibri"/>
-          <w:color w:val="000000"/>
-          <w:lang w:val="en-US"/>
-        </w:rPr>
-        <w:t>when the election took place.</w:t>
-      </w:r>
-    </w:p>
-    <w:p>
-      <w:pPr>
-        <w:autoSpaceDE w:val="0"/>
-        <w:autoSpaceDN w:val="0"/>
-        <w:adjustRightInd w:val="0"/>
-        <w:rPr>
-          <w:rFonts w:ascii="Calibri" w:hAnsi="Calibri" w:cs="Calibri"/>
-          <w:color w:val="000000"/>
-          <w:lang w:val="en-US"/>
-        </w:rPr>
-      </w:pPr>
-    </w:p>
-    <w:p>
-      <w:pPr>
-        <w:autoSpaceDE w:val="0"/>
-        <w:autoSpaceDN w:val="0"/>
-        <w:adjustRightInd w:val="0"/>
-        <w:rPr>
-          <w:rFonts w:ascii="Calibri" w:hAnsi="Calibri" w:cs="Calibri"/>
-          <w:color w:val="000000"/>
-          <w:lang w:val="en-US"/>
-        </w:rPr>
-      </w:pPr>
-      <w:r>
-        <w:rPr>
-          <w:rFonts w:ascii="Calibri" w:hAnsi="Calibri" w:cs="Calibri"/>
-          <w:color w:val="000000"/>
-          <w:lang w:val="en-US"/>
-        </w:rPr>
-        <w:t>A database of all the polls, along with some characteristics of the polls have been assembled</w:t>
-      </w:r>
-    </w:p>
-    <w:p>
-      <w:pPr>
-        <w:autoSpaceDE w:val="0"/>
-        <w:autoSpaceDN w:val="0"/>
-        <w:adjustRightInd w:val="0"/>
-        <w:rPr>
-          <w:rFonts w:ascii="Calibri" w:hAnsi="Calibri" w:cs="Calibri"/>
-          <w:color w:val="000000"/>
-          <w:lang w:val="en-US"/>
-        </w:rPr>
-      </w:pPr>
-      <w:r>
-        <w:rPr>
-          <w:rFonts w:ascii="Calibri" w:hAnsi="Calibri" w:cs="Calibri"/>
-          <w:color w:val="000000"/>
-          <w:lang w:val="en-US"/>
-        </w:rPr>
-        <w:t xml:space="preserve">by the people behind </w:t>
-      </w:r>
-      <w:r>
-        <w:rPr>
-          <w:rFonts w:ascii="Calibri" w:hAnsi="Calibri" w:cs="Calibri"/>
-          <w:color w:val="0563C2"/>
-          <w:lang w:val="en-US"/>
-        </w:rPr>
-        <w:t xml:space="preserve">www.fivethirtyeight.com </w:t>
-      </w:r>
-      <w:r>
-        <w:rPr>
-          <w:rFonts w:ascii="Calibri" w:hAnsi="Calibri" w:cs="Calibri"/>
-          <w:color w:val="000000"/>
-          <w:lang w:val="en-US"/>
-        </w:rPr>
-        <w:t>They have made the data available as a .csv</w:t>
-      </w:r>
-    </w:p>
-    <w:p>
-      <w:pPr>
-        <w:autoSpaceDE w:val="0"/>
-        <w:autoSpaceDN w:val="0"/>
-        <w:adjustRightInd w:val="0"/>
-        <w:rPr>
-          <w:rFonts w:ascii="Calibri" w:hAnsi="Calibri" w:cs="Calibri"/>
-          <w:color w:val="000000"/>
-          <w:lang w:val="en-US"/>
-        </w:rPr>
-      </w:pPr>
-      <w:r>
-        <w:rPr>
-          <w:rFonts w:ascii="Calibri" w:hAnsi="Calibri" w:cs="Calibri"/>
-          <w:color w:val="000000"/>
-          <w:lang w:val="en-US"/>
-        </w:rPr>
-        <w:t>after which Thom Volker (2</w:t>
-      </w:r>
-      <w:r>
-        <w:rPr>
-          <w:rFonts w:ascii="Calibri" w:hAnsi="Calibri" w:cs="Calibri"/>
-          <w:color w:val="000000"/>
-          <w:sz w:val="16"/>
-          <w:szCs w:val="16"/>
-          <w:lang w:val="en-US"/>
-        </w:rPr>
-        <w:t xml:space="preserve">nd </w:t>
-      </w:r>
-      <w:r>
-        <w:rPr>
-          <w:rFonts w:ascii="Calibri" w:hAnsi="Calibri" w:cs="Calibri"/>
-          <w:color w:val="000000"/>
-          <w:lang w:val="en-US"/>
-        </w:rPr>
-        <w:t>year MSBBSS student in 2020) created a Shiny App using R. The</w:t>
-      </w:r>
-    </w:p>
-    <w:p>
-      <w:pPr>
-        <w:autoSpaceDE w:val="0"/>
-        <w:autoSpaceDN w:val="0"/>
-        <w:adjustRightInd w:val="0"/>
-        <w:rPr>
-          <w:rFonts w:ascii="Calibri" w:hAnsi="Calibri" w:cs="Calibri"/>
-          <w:color w:val="0563C2"/>
-          <w:lang w:val="en-US"/>
-        </w:rPr>
-      </w:pPr>
-      <w:r>
-        <w:rPr>
-          <w:rFonts w:ascii="Calibri" w:hAnsi="Calibri" w:cs="Calibri"/>
-          <w:color w:val="000000"/>
-          <w:lang w:val="en-US"/>
-        </w:rPr>
-        <w:t xml:space="preserve">Shiney app is available through </w:t>
-      </w:r>
-      <w:r>
-        <w:rPr>
-          <w:rFonts w:ascii="Calibri" w:hAnsi="Calibri" w:cs="Calibri"/>
-          <w:color w:val="0563C2"/>
-          <w:lang w:val="en-US"/>
-        </w:rPr>
-        <w:t>https://utrechtuniversity.</w:t>
-      </w:r>
-    </w:p>
-    <w:p>
-      <w:pPr>
-        <w:autoSpaceDE w:val="0"/>
-        <w:autoSpaceDN w:val="0"/>
-        <w:adjustRightInd w:val="0"/>
-        <w:rPr>
-          <w:rFonts w:ascii="Calibri" w:hAnsi="Calibri" w:cs="Calibri"/>
-          <w:color w:val="0563C2"/>
-          <w:lang w:val="en-US"/>
-        </w:rPr>
-      </w:pPr>
-      <w:r>
-        <w:rPr>
-          <w:rFonts w:ascii="Calibri" w:hAnsi="Calibri" w:cs="Calibri"/>
-          <w:color w:val="0563C2"/>
-          <w:lang w:val="en-US"/>
-        </w:rPr>
-        <w:t>shinyapps.io/SDA_shinyelectionbias/</w:t>
-      </w:r>
-    </w:p>
-    <w:p>
-      <w:pPr>
-        <w:autoSpaceDE w:val="0"/>
-        <w:autoSpaceDN w:val="0"/>
-        <w:adjustRightInd w:val="0"/>
-        <w:rPr>
-          <w:rFonts w:ascii="Calibri" w:hAnsi="Calibri" w:cs="Calibri"/>
-          <w:color w:val="000000"/>
-          <w:lang w:val="en-US"/>
-        </w:rPr>
-      </w:pPr>
-    </w:p>
-    <w:p>
-      <w:pPr>
-        <w:autoSpaceDE w:val="0"/>
-        <w:autoSpaceDN w:val="0"/>
-        <w:adjustRightInd w:val="0"/>
-        <w:rPr>
-          <w:rFonts w:ascii="Calibri" w:hAnsi="Calibri" w:cs="Calibri"/>
-          <w:color w:val="000000"/>
-          <w:lang w:val="en-US"/>
-        </w:rPr>
-      </w:pPr>
-      <w:r>
-        <w:rPr>
-          <w:rFonts w:ascii="Calibri" w:hAnsi="Calibri" w:cs="Calibri"/>
-          <w:color w:val="000000"/>
-          <w:lang w:val="en-US"/>
-        </w:rPr>
-        <w:t>The shiny app allows you to plot all the election polling data in different ways. It will always</w:t>
-      </w:r>
-    </w:p>
-    <w:p>
-      <w:pPr>
-        <w:autoSpaceDE w:val="0"/>
-        <w:autoSpaceDN w:val="0"/>
-        <w:adjustRightInd w:val="0"/>
-        <w:rPr>
-          <w:rFonts w:ascii="Calibri" w:hAnsi="Calibri" w:cs="Calibri"/>
-          <w:color w:val="000000"/>
-          <w:lang w:val="en-US"/>
-        </w:rPr>
-      </w:pPr>
-      <w:r>
-        <w:rPr>
-          <w:rFonts w:ascii="Calibri" w:hAnsi="Calibri" w:cs="Calibri"/>
-          <w:color w:val="000000"/>
-          <w:lang w:val="en-US"/>
-        </w:rPr>
-        <w:t>show you the raw polling percentages (in orange) and the adjusted percentages (after some</w:t>
-      </w:r>
-    </w:p>
-    <w:p>
-      <w:pPr>
-        <w:autoSpaceDE w:val="0"/>
-        <w:autoSpaceDN w:val="0"/>
-        <w:adjustRightInd w:val="0"/>
-        <w:rPr>
-          <w:rFonts w:ascii="Calibri" w:hAnsi="Calibri" w:cs="Calibri"/>
-          <w:color w:val="000000"/>
-          <w:lang w:val="en-US"/>
-        </w:rPr>
-      </w:pPr>
-      <w:r>
-        <w:rPr>
-          <w:rFonts w:ascii="Calibri" w:hAnsi="Calibri" w:cs="Calibri"/>
-          <w:color w:val="000000"/>
-          <w:lang w:val="en-US"/>
-        </w:rPr>
-        <w:t>correction for nonresponse/selection bias). The black dotted line gives you the true value</w:t>
-      </w:r>
-    </w:p>
-    <w:p>
-      <w:pPr>
-        <w:autoSpaceDE w:val="0"/>
-        <w:autoSpaceDN w:val="0"/>
-        <w:adjustRightInd w:val="0"/>
-        <w:rPr>
-          <w:rFonts w:ascii="Calibri" w:hAnsi="Calibri" w:cs="Calibri"/>
-          <w:color w:val="000000"/>
-          <w:lang w:val="en-US"/>
-        </w:rPr>
-      </w:pPr>
-      <w:r>
-        <w:rPr>
-          <w:rFonts w:ascii="Calibri" w:hAnsi="Calibri" w:cs="Calibri"/>
-          <w:color w:val="000000"/>
-          <w:lang w:val="en-US"/>
-        </w:rPr>
-        <w:t>(the vote in November 2016).</w:t>
-      </w:r>
-    </w:p>
-    <w:p>
-      <w:pPr>
-        <w:autoSpaceDE w:val="0"/>
-        <w:autoSpaceDN w:val="0"/>
-        <w:adjustRightInd w:val="0"/>
-        <w:rPr>
-          <w:rFonts w:ascii="Calibri" w:hAnsi="Calibri" w:cs="Calibri"/>
-          <w:color w:val="000000"/>
-          <w:lang w:val="en-US"/>
-        </w:rPr>
-      </w:pPr>
-      <w:r>
-        <w:rPr>
-          <w:rFonts w:ascii="Calibri" w:hAnsi="Calibri" w:cs="Calibri"/>
-          <w:color w:val="000000"/>
-          <w:lang w:val="en-US"/>
-        </w:rPr>
-        <w:t>You can adjust several setting to adjust what polls are being visualized: You can choose to</w:t>
-      </w:r>
-    </w:p>
-    <w:p>
-      <w:pPr>
-        <w:autoSpaceDE w:val="0"/>
-        <w:autoSpaceDN w:val="0"/>
-        <w:adjustRightInd w:val="0"/>
-        <w:rPr>
-          <w:rFonts w:ascii="Calibri" w:hAnsi="Calibri" w:cs="Calibri"/>
-          <w:color w:val="000000"/>
-          <w:lang w:val="en-US"/>
-        </w:rPr>
-      </w:pPr>
-      <w:r>
-        <w:rPr>
-          <w:rFonts w:ascii="Calibri" w:hAnsi="Calibri" w:cs="Calibri"/>
-          <w:color w:val="000000"/>
-          <w:lang w:val="en-US"/>
-        </w:rPr>
-        <w:t>vary:</w:t>
-      </w:r>
-    </w:p>
-    <w:p>
-      <w:pPr>
-        <w:autoSpaceDE w:val="0"/>
-        <w:autoSpaceDN w:val="0"/>
-        <w:adjustRightInd w:val="0"/>
-        <w:rPr>
-          <w:rFonts w:ascii="Calibri" w:hAnsi="Calibri" w:cs="Calibri"/>
-          <w:color w:val="000000"/>
-          <w:lang w:val="en-US"/>
-        </w:rPr>
-      </w:pPr>
-      <w:r>
-        <w:rPr>
-          <w:rFonts w:ascii="Calibri" w:hAnsi="Calibri" w:cs="Calibri"/>
-          <w:color w:val="000000"/>
-          <w:lang w:val="en-US"/>
-        </w:rPr>
-        <w:t>- State. Polls showing the entire USA or one of the individual states</w:t>
-      </w:r>
-    </w:p>
-    <w:p>
-      <w:pPr>
-        <w:autoSpaceDE w:val="0"/>
-        <w:autoSpaceDN w:val="0"/>
-        <w:adjustRightInd w:val="0"/>
-        <w:rPr>
-          <w:rFonts w:ascii="Calibri" w:hAnsi="Calibri" w:cs="Calibri"/>
-          <w:color w:val="000000"/>
-          <w:lang w:val="en-US"/>
-        </w:rPr>
-      </w:pPr>
-      <w:r>
-        <w:rPr>
-          <w:rFonts w:ascii="Calibri" w:hAnsi="Calibri" w:cs="Calibri"/>
-          <w:color w:val="000000"/>
-          <w:lang w:val="en-US"/>
-        </w:rPr>
-        <w:t>- Trump and/or Clinton or the difference between the two (as in who will win).</w:t>
-      </w:r>
-    </w:p>
-    <w:p>
-      <w:pPr>
-        <w:autoSpaceDE w:val="0"/>
-        <w:autoSpaceDN w:val="0"/>
-        <w:adjustRightInd w:val="0"/>
-        <w:rPr>
-          <w:rFonts w:ascii="Calibri" w:hAnsi="Calibri" w:cs="Calibri"/>
-          <w:color w:val="000000"/>
-          <w:lang w:val="en-US"/>
-        </w:rPr>
-      </w:pPr>
-      <w:r>
-        <w:rPr>
-          <w:rFonts w:ascii="Calibri" w:hAnsi="Calibri" w:cs="Calibri"/>
-          <w:color w:val="000000"/>
-          <w:lang w:val="en-US"/>
-        </w:rPr>
-        <w:t>- An independent variable (plotted on X-axis). Here you can select to either the date</w:t>
-      </w:r>
-    </w:p>
-    <w:p>
-      <w:pPr>
-        <w:autoSpaceDE w:val="0"/>
-        <w:autoSpaceDN w:val="0"/>
-        <w:adjustRightInd w:val="0"/>
-        <w:rPr>
-          <w:rFonts w:ascii="Calibri" w:hAnsi="Calibri" w:cs="Calibri"/>
-          <w:color w:val="000000"/>
-          <w:lang w:val="en-US"/>
-        </w:rPr>
-      </w:pPr>
-      <w:r>
-        <w:rPr>
-          <w:rFonts w:ascii="Calibri" w:hAnsi="Calibri" w:cs="Calibri"/>
-          <w:color w:val="000000"/>
-          <w:lang w:val="en-US"/>
-        </w:rPr>
-        <w:t>the survey was done, the sample size or the population of the survey (likely voters</w:t>
-      </w:r>
-    </w:p>
-    <w:p>
-      <w:pPr>
-        <w:autoSpaceDE w:val="0"/>
-        <w:autoSpaceDN w:val="0"/>
-        <w:adjustRightInd w:val="0"/>
-        <w:rPr>
-          <w:rFonts w:ascii="Calibri" w:hAnsi="Calibri" w:cs="Calibri"/>
-          <w:color w:val="000000"/>
-          <w:lang w:val="en-US"/>
-        </w:rPr>
-      </w:pPr>
-      <w:r>
-        <w:rPr>
-          <w:rFonts w:ascii="Calibri" w:hAnsi="Calibri" w:cs="Calibri"/>
-          <w:color w:val="000000"/>
-          <w:lang w:val="en-US"/>
-        </w:rPr>
-        <w:t>(people who say they will vote) and registered voters (in the USA you need to register</w:t>
-      </w:r>
-    </w:p>
-    <w:p>
-      <w:pPr>
-        <w:autoSpaceDE w:val="0"/>
-        <w:autoSpaceDN w:val="0"/>
-        <w:adjustRightInd w:val="0"/>
-        <w:rPr>
-          <w:rFonts w:ascii="Calibri" w:hAnsi="Calibri" w:cs="Calibri"/>
-          <w:color w:val="000000"/>
-          <w:lang w:val="en-US"/>
-        </w:rPr>
-      </w:pPr>
-      <w:r>
-        <w:rPr>
-          <w:rFonts w:ascii="Calibri" w:hAnsi="Calibri" w:cs="Calibri"/>
-          <w:color w:val="000000"/>
-          <w:lang w:val="en-US"/>
-        </w:rPr>
-        <w:t>yourself before you can vote. Finally, the grade of the survey. This is a subjective</w:t>
-      </w:r>
-    </w:p>
-    <w:p>
-      <w:pPr>
-        <w:autoSpaceDE w:val="0"/>
-        <w:autoSpaceDN w:val="0"/>
-        <w:adjustRightInd w:val="0"/>
-        <w:rPr>
-          <w:rFonts w:ascii="Calibri" w:hAnsi="Calibri" w:cs="Calibri"/>
-          <w:color w:val="000000"/>
-          <w:lang w:val="en-US"/>
-        </w:rPr>
-      </w:pPr>
-      <w:r>
-        <w:rPr>
-          <w:rFonts w:ascii="Calibri" w:hAnsi="Calibri" w:cs="Calibri"/>
-          <w:color w:val="000000"/>
-          <w:lang w:val="en-US"/>
-        </w:rPr>
-        <w:t>rating by the people of Fivethirtyeight of the quality of the polls. See</w:t>
-      </w:r>
-    </w:p>
-    <w:p>
-      <w:pPr>
-        <w:autoSpaceDE w:val="0"/>
-        <w:autoSpaceDN w:val="0"/>
-        <w:adjustRightInd w:val="0"/>
-        <w:rPr>
-          <w:rFonts w:ascii="Calibri" w:hAnsi="Calibri" w:cs="Calibri"/>
-          <w:color w:val="0563C2"/>
-          <w:lang w:val="en-US"/>
-        </w:rPr>
-      </w:pPr>
-      <w:r>
-        <w:rPr>
-          <w:rFonts w:ascii="Calibri" w:hAnsi="Calibri" w:cs="Calibri"/>
-          <w:color w:val="0563C2"/>
-          <w:lang w:val="en-US"/>
-        </w:rPr>
-        <w:t>https://projects.fivethirtyeight.com/pollster-ratings/</w:t>
-      </w:r>
-    </w:p>
-    <w:p>
-      <w:pPr>
-        <w:autoSpaceDE w:val="0"/>
-        <w:autoSpaceDN w:val="0"/>
-        <w:adjustRightInd w:val="0"/>
+        <w:t>Class</w:t>
+      </w:r>
+      <w:r>
         <w:rPr>
           <w:rFonts w:ascii="Calibri-Bold" w:hAnsi="Calibri-Bold" w:cs="Calibri-Bold"/>
           <w:b/>
@@ -637,37 +655,6 @@
           <w:color w:val="000000"/>
           <w:lang w:val="en-US"/>
         </w:rPr>
-      </w:pPr>
-    </w:p>
-    <w:p>
-      <w:pPr>
-        <w:autoSpaceDE w:val="0"/>
-        <w:autoSpaceDN w:val="0"/>
-        <w:adjustRightInd w:val="0"/>
-        <w:rPr>
-          <w:rFonts w:ascii="Calibri" w:hAnsi="Calibri" w:cs="Calibri"/>
-          <w:color w:val="000000"/>
-          <w:lang w:val="en-US"/>
-        </w:rPr>
-      </w:pPr>
-      <w:r>
-        <w:rPr>
-          <w:rFonts w:ascii="Calibri-Bold" w:hAnsi="Calibri-Bold" w:cs="Calibri-Bold"/>
-          <w:b/>
-          <w:bCs/>
-          <w:color w:val="000000"/>
-          <w:lang w:val="en-US"/>
-        </w:rPr>
-        <w:t>Class</w:t>
-      </w:r>
-      <w:r>
-        <w:rPr>
-          <w:rFonts w:ascii="Calibri-Bold" w:hAnsi="Calibri-Bold" w:cs="Calibri-Bold"/>
-          <w:b/>
-          <w:bCs/>
-          <w:color w:val="000000"/>
-          <w:lang w:val="en-US"/>
-        </w:rPr>
         <w:t xml:space="preserve"> home exercise: </w:t>
       </w:r>
       <w:r>
@@ -784,7 +771,25 @@
           <w:color w:val="000000"/>
           <w:lang w:val="en-US"/>
         </w:rPr>
-        <w:t>in the swing states? (Michigan, Wisconsin, Pensyllvania)</w:t>
+        <w:t xml:space="preserve">in the swing states? (Michigan, Wisconsin, </w:t>
+      </w:r>
+      <w:proofErr w:type="spellStart"/>
+      <w:r>
+        <w:rPr>
+          <w:rFonts w:ascii="Calibri" w:hAnsi="Calibri" w:cs="Calibri"/>
+          <w:color w:val="000000"/>
+          <w:lang w:val="en-US"/>
+        </w:rPr>
+        <w:t>Pensyllvania</w:t>
+      </w:r>
+      <w:proofErr w:type="spellEnd"/>
+      <w:r>
+        <w:rPr>
+          <w:rFonts w:ascii="Calibri" w:hAnsi="Calibri" w:cs="Calibri"/>
+          <w:color w:val="000000"/>
+          <w:lang w:val="en-US"/>
+        </w:rPr>
+        <w:t>)</w:t>
       </w:r>
     </w:p>
     <w:p>
@@ -885,7 +890,31 @@
           <w:color w:val="000000"/>
           <w:lang w:val="en-US"/>
         </w:rPr>
-        <w:t>In case you don’t finish the exercise in class, make sure you finish it at home before next week.</w:t>
+        <w:t>The idea of all class exercises is that i</w:t>
+      </w:r>
+      <w:r>
+        <w:rPr>
+          <w:rFonts w:ascii="Calibri" w:hAnsi="Calibri" w:cs="Calibri"/>
+          <w:color w:val="000000"/>
+          <w:lang w:val="en-US"/>
+        </w:rPr>
+        <w:t>n case you don’t finish the exercise in class</w:t>
+      </w:r>
+      <w:r>
+        <w:rPr>
+          <w:rFonts w:ascii="Calibri" w:hAnsi="Calibri" w:cs="Calibri"/>
+          <w:color w:val="000000"/>
+          <w:lang w:val="en-US"/>
+        </w:rPr>
+        <w:t xml:space="preserve"> (or were ill)</w:t>
+      </w:r>
+      <w:r>
+        <w:rPr>
+          <w:rFonts w:ascii="Calibri" w:hAnsi="Calibri" w:cs="Calibri"/>
+          <w:color w:val="000000"/>
+          <w:lang w:val="en-US"/>
+        </w:rPr>
+        <w:t>, make sure you finish it at home before next week.</w:t>
       </w:r>
     </w:p>
     <w:sectPr>

</xml_diff>